<commit_message>
fix thesis feedback from YC
</commit_message>
<xml_diff>
--- a/論文/論文.docx
+++ b/論文/論文.docx
@@ -13406,7 +13406,19 @@
         <w:rPr>
           <w:rFonts w:ascii="Times New Roman" w:eastAsia="標楷體" w:hAnsi="Times New Roman" w:hint="eastAsia"/>
         </w:rPr>
+        <w:t>各自</w:t>
+      </w:r>
+      <w:r>
+        <w:rPr>
+          <w:rFonts w:ascii="Times New Roman" w:eastAsia="標楷體" w:hAnsi="Times New Roman" w:hint="eastAsia"/>
+        </w:rPr>
         <w:t>對應</w:t>
+      </w:r>
+      <w:r>
+        <w:rPr>
+          <w:rFonts w:ascii="Times New Roman" w:eastAsia="標楷體" w:hAnsi="Times New Roman" w:hint="eastAsia"/>
+        </w:rPr>
+        <w:t>之</w:t>
       </w:r>
       <w:r>
         <w:rPr>
@@ -14421,13 +14433,13 @@
         <w:rPr>
           <w:rFonts w:ascii="Times New Roman" w:eastAsia="標楷體" w:hAnsi="Times New Roman" w:hint="eastAsia"/>
         </w:rPr>
-        <w:t>版本剩下的代理關鍵字，使得所有原生關鍵字的參數部分都能正確的</w:t>
-      </w:r>
-      <w:r>
-        <w:rPr>
-          <w:rFonts w:ascii="Times New Roman" w:eastAsia="標楷體" w:hAnsi="Times New Roman" w:hint="eastAsia"/>
-        </w:rPr>
-        <w:t>被翻譯。</w:t>
+        <w:t>版本剩下的代理關鍵字，</w:t>
+      </w:r>
+      <w:r>
+        <w:rPr>
+          <w:rFonts w:ascii="Times New Roman" w:eastAsia="標楷體" w:hAnsi="Times New Roman"/>
+        </w:rPr>
+        <w:t>使得有翻譯需求的原生關鍵字，其參數部分都能正確的被翻譯。</w:t>
       </w:r>
     </w:p>
     <w:tbl>
@@ -20724,13 +20736,27 @@
         <w:rPr>
           <w:rFonts w:ascii="Times New Roman" w:eastAsia="標楷體" w:hAnsi="Times New Roman" w:hint="eastAsia"/>
         </w:rPr>
-        <w:t>，本論文將其設計成兩個區塊，</w:t>
+        <w:t>，本論文將其設計成兩</w:t>
       </w:r>
       <w:proofErr w:type="gramStart"/>
       <w:r>
         <w:rPr>
           <w:rFonts w:ascii="Times New Roman" w:eastAsia="標楷體" w:hAnsi="Times New Roman" w:hint="eastAsia"/>
         </w:rPr>
+        <w:t>個</w:t>
+      </w:r>
+      <w:proofErr w:type="gramEnd"/>
+      <w:r>
+        <w:rPr>
+          <w:rFonts w:ascii="Times New Roman" w:eastAsia="標楷體" w:hAnsi="Times New Roman" w:hint="eastAsia"/>
+        </w:rPr>
+        <w:t>區塊，</w:t>
+      </w:r>
+      <w:proofErr w:type="gramStart"/>
+      <w:r>
+        <w:rPr>
+          <w:rFonts w:ascii="Times New Roman" w:eastAsia="標楷體" w:hAnsi="Times New Roman" w:hint="eastAsia"/>
+        </w:rPr>
         <w:t>上</w:t>
       </w:r>
       <w:r>
@@ -20780,13 +20806,31 @@
         <w:rPr>
           <w:rFonts w:ascii="Times New Roman" w:eastAsia="標楷體" w:hAnsi="Times New Roman" w:hint="eastAsia"/>
         </w:rPr>
-        <w:t>翻譯資訊，包含完整參數部分、待翻譯詞、可能的翻譯。</w:t>
-      </w:r>
-      <w:r>
-        <w:rPr>
-          <w:rFonts w:ascii="Times New Roman" w:eastAsia="標楷體" w:hAnsi="Times New Roman" w:hint="eastAsia"/>
-        </w:rPr>
-        <w:t>其中，完整參數部分，記錄了當前關鍵字接受的使用者傳入參數，以作為和其他相同待翻譯詞的區別；因為相同的待翻譯詞，在不同情況下，可能擁有不同的翻譯。</w:t>
+        <w:t>翻譯資訊，包含</w:t>
+      </w:r>
+      <w:r>
+        <w:rPr>
+          <w:rFonts w:ascii="Times New Roman" w:eastAsia="標楷體" w:hAnsi="Times New Roman" w:hint="eastAsia"/>
+        </w:rPr>
+        <w:t>關鍵字名稱、</w:t>
+      </w:r>
+      <w:r>
+        <w:rPr>
+          <w:rFonts w:ascii="Times New Roman" w:eastAsia="標楷體" w:hAnsi="Times New Roman" w:hint="eastAsia"/>
+        </w:rPr>
+        <w:t>參數部分、待翻譯詞、可能的翻譯。</w:t>
+      </w:r>
+      <w:r>
+        <w:rPr>
+          <w:rFonts w:ascii="Times New Roman" w:eastAsia="標楷體" w:hAnsi="Times New Roman" w:hint="eastAsia"/>
+        </w:rPr>
+        <w:t>其中，</w:t>
+      </w:r>
+      <w:r>
+        <w:rPr>
+          <w:rFonts w:ascii="Times New Roman" w:eastAsia="標楷體" w:hAnsi="Times New Roman" w:hint="eastAsia"/>
+        </w:rPr>
+        <w:t>參數部分記錄了當前關鍵字接受的使用者傳入參數，以作為和其他相同待翻譯詞的區別；因為相同的待翻譯詞，在不同情況下，可能擁有不同的翻譯。</w:t>
       </w:r>
     </w:p>
     <w:p>
@@ -21027,13 +21071,27 @@
         <w:rPr>
           <w:rFonts w:ascii="Times New Roman" w:eastAsia="標楷體" w:hAnsi="Times New Roman" w:hint="eastAsia"/>
         </w:rPr>
-        <w:t>，本論文同樣將其設計成兩個區塊，</w:t>
+        <w:t>，本論文同樣將其設計成兩</w:t>
       </w:r>
       <w:proofErr w:type="gramStart"/>
       <w:r>
         <w:rPr>
           <w:rFonts w:ascii="Times New Roman" w:eastAsia="標楷體" w:hAnsi="Times New Roman" w:hint="eastAsia"/>
         </w:rPr>
+        <w:t>個</w:t>
+      </w:r>
+      <w:proofErr w:type="gramEnd"/>
+      <w:r>
+        <w:rPr>
+          <w:rFonts w:ascii="Times New Roman" w:eastAsia="標楷體" w:hAnsi="Times New Roman" w:hint="eastAsia"/>
+        </w:rPr>
+        <w:t>區塊，</w:t>
+      </w:r>
+      <w:proofErr w:type="gramStart"/>
+      <w:r>
+        <w:rPr>
+          <w:rFonts w:ascii="Times New Roman" w:eastAsia="標楷體" w:hAnsi="Times New Roman" w:hint="eastAsia"/>
+        </w:rPr>
         <w:t>上</w:t>
       </w:r>
       <w:r>
@@ -21059,37 +21117,7 @@
         <w:rPr>
           <w:rFonts w:ascii="Times New Roman" w:eastAsia="標楷體" w:hAnsi="Times New Roman" w:hint="eastAsia"/>
         </w:rPr>
-        <w:t>；第一個</w:t>
-      </w:r>
-      <w:r>
-        <w:rPr>
-          <w:rFonts w:ascii="Times New Roman" w:eastAsia="標楷體" w:hAnsi="Times New Roman" w:hint="eastAsia"/>
-        </w:rPr>
-        <w:t xml:space="preserve"> </w:t>
-      </w:r>
-      <w:r>
-        <w:rPr>
-          <w:rFonts w:ascii="Times New Roman" w:eastAsia="標楷體" w:hAnsi="Times New Roman"/>
-        </w:rPr>
-        <w:t>‘</w:t>
-      </w:r>
-      <w:r>
-        <w:rPr>
-          <w:rFonts w:ascii="Times New Roman" w:eastAsia="標楷體" w:hAnsi="Times New Roman" w:hint="eastAsia"/>
-        </w:rPr>
-        <w:t>~</w:t>
-      </w:r>
-      <w:r>
-        <w:rPr>
-          <w:rFonts w:ascii="Times New Roman" w:eastAsia="標楷體" w:hAnsi="Times New Roman"/>
-        </w:rPr>
-        <w:t>’</w:t>
-      </w:r>
-      <w:r>
-        <w:rPr>
-          <w:rFonts w:ascii="Times New Roman" w:eastAsia="標楷體" w:hAnsi="Times New Roman" w:hint="eastAsia"/>
-        </w:rPr>
-        <w:t>前為完整參數部分，之後分別為待翻譯詞和使用者選擇的翻譯。</w:t>
+        <w:t>。</w:t>
       </w:r>
       <w:r>
         <w:rPr>
@@ -21272,7 +21300,7 @@
         <w:rPr>
           <w:rFonts w:ascii="Times New Roman" w:eastAsia="標楷體" w:hAnsi="Times New Roman" w:hint="eastAsia"/>
         </w:rPr>
-        <w:t>7</w:t>
+        <w:t>8</w:t>
       </w:r>
       <w:r>
         <w:rPr>
@@ -21439,26 +21467,72 @@
         <w:rPr>
           <w:rFonts w:ascii="Times New Roman" w:eastAsia="標楷體" w:hAnsi="Times New Roman"/>
         </w:rPr>
-        <w:t>dd_translations</w:t>
+        <w:t>dd_trans</w:t>
+      </w:r>
+      <w:r>
+        <w:rPr>
+          <w:rFonts w:ascii="Times New Roman" w:eastAsia="標楷體" w:hAnsi="Times New Roman"/>
+        </w:rPr>
+        <w:t>_info</w:t>
       </w:r>
       <w:proofErr w:type="spellEnd"/>
       <w:r>
         <w:rPr>
           <w:rFonts w:ascii="Times New Roman" w:eastAsia="標楷體" w:hAnsi="Times New Roman"/>
         </w:rPr>
+        <w:t xml:space="preserve"> </w:t>
+      </w:r>
+      <w:r>
+        <w:rPr>
+          <w:rFonts w:ascii="Times New Roman" w:eastAsia="標楷體" w:hAnsi="Times New Roman"/>
+        </w:rPr>
         <w:t>()</w:t>
       </w:r>
       <w:r>
         <w:rPr>
           <w:rFonts w:ascii="Times New Roman" w:eastAsia="標楷體" w:hAnsi="Times New Roman" w:hint="eastAsia"/>
         </w:rPr>
+        <w:t>、</w:t>
+      </w:r>
+      <w:proofErr w:type="spellStart"/>
+      <w:r>
+        <w:rPr>
+          <w:rFonts w:ascii="Times New Roman" w:eastAsia="標楷體" w:hAnsi="Times New Roman" w:hint="eastAsia"/>
+        </w:rPr>
+        <w:t>a</w:t>
+      </w:r>
+      <w:r>
+        <w:rPr>
+          <w:rFonts w:ascii="Times New Roman" w:eastAsia="標楷體" w:hAnsi="Times New Roman"/>
+        </w:rPr>
+        <w:t>dd_keyword_name</w:t>
+      </w:r>
+      <w:proofErr w:type="spellEnd"/>
+      <w:r>
+        <w:rPr>
+          <w:rFonts w:ascii="Times New Roman" w:eastAsia="標楷體" w:hAnsi="Times New Roman"/>
+        </w:rPr>
+        <w:t>()</w:t>
+      </w:r>
+      <w:r>
+        <w:rPr>
+          <w:rFonts w:ascii="Times New Roman" w:eastAsia="標楷體" w:hAnsi="Times New Roman" w:hint="eastAsia"/>
+        </w:rPr>
         <w:t>。</w:t>
       </w:r>
-      <w:r>
-        <w:rPr>
-          <w:rFonts w:ascii="Times New Roman" w:eastAsia="標楷體" w:hAnsi="Times New Roman" w:hint="eastAsia"/>
-        </w:rPr>
-        <w:t>其彼此之間的互動</w:t>
+      <w:proofErr w:type="gramStart"/>
+      <w:r>
+        <w:rPr>
+          <w:rFonts w:ascii="Times New Roman" w:eastAsia="標楷體" w:hAnsi="Times New Roman" w:hint="eastAsia"/>
+        </w:rPr>
+        <w:t>各實作</w:t>
+      </w:r>
+      <w:proofErr w:type="gramEnd"/>
+      <w:r>
+        <w:rPr>
+          <w:rFonts w:ascii="Times New Roman" w:eastAsia="標楷體" w:hAnsi="Times New Roman" w:hint="eastAsia"/>
+        </w:rPr>
+        <w:t>彼此之間的互動</w:t>
       </w:r>
       <w:r>
         <w:rPr>
@@ -21982,7 +22056,25 @@
         <w:rPr>
           <w:rFonts w:ascii="Times New Roman" w:eastAsia="標楷體" w:hAnsi="Times New Roman" w:hint="eastAsia"/>
         </w:rPr>
-        <w:t>翻譯當下的完整參數</w:t>
+        <w:t>翻譯當下的</w:t>
+      </w:r>
+      <w:r>
+        <w:rPr>
+          <w:rFonts w:ascii="Times New Roman" w:eastAsia="標楷體" w:hAnsi="Times New Roman" w:hint="eastAsia"/>
+        </w:rPr>
+        <w:t>關鍵字名稱和</w:t>
+      </w:r>
+      <w:r>
+        <w:rPr>
+          <w:rFonts w:ascii="Times New Roman" w:eastAsia="標楷體" w:hAnsi="Times New Roman" w:hint="eastAsia"/>
+        </w:rPr>
+        <w:t>參數</w:t>
+      </w:r>
+      <w:r>
+        <w:rPr>
+          <w:rFonts w:ascii="Times New Roman" w:eastAsia="標楷體" w:hAnsi="Times New Roman" w:hint="eastAsia"/>
+        </w:rPr>
+        <w:t>部分</w:t>
       </w:r>
       <w:r>
         <w:rPr>
@@ -22283,14 +22375,18 @@
         </w:rPr>
         <w:t>將使用者選擇的待翻譯詞對應其翻譯以及完整參數寫入設定檔</w:t>
       </w:r>
-      <w:proofErr w:type="gramStart"/>
-      <w:r>
-        <w:rPr>
-          <w:rFonts w:ascii="Times New Roman" w:eastAsia="標楷體" w:hAnsi="Times New Roman"/>
-        </w:rPr>
-        <w:t>”</w:t>
-      </w:r>
-      <w:proofErr w:type="gramEnd"/>
+      <w:r>
+        <w:rPr>
+          <w:rFonts w:ascii="Times New Roman" w:eastAsia="標楷體" w:hAnsi="Times New Roman" w:hint="eastAsia"/>
+        </w:rPr>
+        <w:t xml:space="preserve"> </w:t>
+      </w:r>
+      <w:r>
+        <w:rPr>
+          <w:rFonts w:ascii="Times New Roman" w:eastAsia="標楷體" w:hAnsi="Times New Roman"/>
+        </w:rPr>
+        <w:t>“</w:t>
+      </w:r>
       <w:r>
         <w:rPr>
           <w:rFonts w:ascii="Times New Roman" w:eastAsia="標楷體" w:hAnsi="Times New Roman" w:hint="eastAsia"/>
@@ -22384,19 +22480,63 @@
         <w:rPr>
           <w:rFonts w:ascii="Times New Roman" w:eastAsia="標楷體" w:hAnsi="Times New Roman"/>
         </w:rPr>
-        <w:t>dd_translations</w:t>
+        <w:t>dd_trans</w:t>
+      </w:r>
+      <w:r>
+        <w:rPr>
+          <w:rFonts w:ascii="Times New Roman" w:eastAsia="標楷體" w:hAnsi="Times New Roman" w:hint="eastAsia"/>
+        </w:rPr>
+        <w:t>_</w:t>
+      </w:r>
+      <w:r>
+        <w:rPr>
+          <w:rFonts w:ascii="Times New Roman" w:eastAsia="標楷體" w:hAnsi="Times New Roman"/>
+        </w:rPr>
+        <w:t>info</w:t>
       </w:r>
       <w:proofErr w:type="spellEnd"/>
       <w:r>
         <w:rPr>
           <w:rFonts w:ascii="Times New Roman" w:eastAsia="標楷體" w:hAnsi="Times New Roman"/>
         </w:rPr>
+        <w:t xml:space="preserve"> </w:t>
+      </w:r>
+      <w:r>
+        <w:rPr>
+          <w:rFonts w:ascii="Times New Roman" w:eastAsia="標楷體" w:hAnsi="Times New Roman"/>
+        </w:rPr>
         <w:t>()</w:t>
       </w:r>
       <w:r>
         <w:rPr>
           <w:rFonts w:ascii="Times New Roman" w:eastAsia="標楷體" w:hAnsi="Times New Roman" w:hint="eastAsia"/>
         </w:rPr>
+        <w:t>和</w:t>
+      </w:r>
+      <w:proofErr w:type="spellStart"/>
+      <w:r>
+        <w:rPr>
+          <w:rFonts w:ascii="Times New Roman" w:eastAsia="標楷體" w:hAnsi="Times New Roman" w:hint="eastAsia"/>
+        </w:rPr>
+        <w:t>a</w:t>
+      </w:r>
+      <w:r>
+        <w:rPr>
+          <w:rFonts w:ascii="Times New Roman" w:eastAsia="標楷體" w:hAnsi="Times New Roman"/>
+        </w:rPr>
+        <w:t>dd_keyword_name</w:t>
+      </w:r>
+      <w:proofErr w:type="spellEnd"/>
+      <w:r>
+        <w:rPr>
+          <w:rFonts w:ascii="Times New Roman" w:eastAsia="標楷體" w:hAnsi="Times New Roman"/>
+        </w:rPr>
+        <w:t>()</w:t>
+      </w:r>
+      <w:r>
+        <w:rPr>
+          <w:rFonts w:ascii="Times New Roman" w:eastAsia="標楷體" w:hAnsi="Times New Roman" w:hint="eastAsia"/>
+        </w:rPr>
         <w:t>函式，</w:t>
       </w:r>
       <w:r>
@@ -22455,7 +22595,19 @@
         <w:rPr>
           <w:rFonts w:ascii="Times New Roman" w:eastAsia="標楷體" w:hAnsi="Times New Roman" w:hint="eastAsia"/>
         </w:rPr>
-        <w:t>代理關鍵字傳入的待翻譯詞與其對應翻譯</w:t>
+        <w:t>代理關鍵字傳入的</w:t>
+      </w:r>
+      <w:r>
+        <w:rPr>
+          <w:rFonts w:ascii="Times New Roman" w:eastAsia="標楷體" w:hAnsi="Times New Roman" w:hint="eastAsia"/>
+        </w:rPr>
+        <w:t>關鍵字名稱、</w:t>
+      </w:r>
+      <w:r>
+        <w:rPr>
+          <w:rFonts w:ascii="Times New Roman" w:eastAsia="標楷體" w:hAnsi="Times New Roman" w:hint="eastAsia"/>
+        </w:rPr>
+        <w:t>待翻譯詞</w:t>
       </w:r>
       <w:r>
         <w:rPr>
@@ -22467,6 +22619,18 @@
         <w:rPr>
           <w:rFonts w:ascii="Times New Roman" w:eastAsia="標楷體" w:hAnsi="Times New Roman" w:hint="eastAsia"/>
         </w:rPr>
+        <w:t>與其對應翻譯</w:t>
+      </w:r>
+      <w:r>
+        <w:rPr>
+          <w:rFonts w:ascii="Times New Roman" w:eastAsia="標楷體" w:hAnsi="Times New Roman" w:hint="eastAsia"/>
+        </w:rPr>
+        <w:t>，</w:t>
+      </w:r>
+      <w:r>
+        <w:rPr>
+          <w:rFonts w:ascii="Times New Roman" w:eastAsia="標楷體" w:hAnsi="Times New Roman" w:hint="eastAsia"/>
+        </w:rPr>
         <w:t>分別儲存</w:t>
       </w:r>
       <w:r>
@@ -22475,32 +22639,25 @@
         </w:rPr>
         <w:t>於變數中，方便之後</w:t>
       </w:r>
-      <w:proofErr w:type="spellStart"/>
-      <w:r>
-        <w:rPr>
-          <w:rFonts w:ascii="Times New Roman" w:eastAsia="標楷體" w:hAnsi="Times New Roman" w:hint="eastAsia"/>
-        </w:rPr>
-        <w:t>g</w:t>
-      </w:r>
-      <w:r>
-        <w:rPr>
-          <w:rFonts w:ascii="Times New Roman" w:eastAsia="標楷體" w:hAnsi="Times New Roman"/>
-        </w:rPr>
-        <w:t>et_transdic_keys_and_values</w:t>
-      </w:r>
-      <w:proofErr w:type="spellEnd"/>
-      <w:r>
-        <w:rPr>
-          <w:rFonts w:ascii="Times New Roman" w:eastAsia="標楷體" w:hAnsi="Times New Roman"/>
-        </w:rPr>
-        <w:t>()</w:t>
-      </w:r>
       <w:proofErr w:type="gramStart"/>
       <w:r>
         <w:rPr>
           <w:rFonts w:ascii="Times New Roman" w:eastAsia="標楷體" w:hAnsi="Times New Roman" w:hint="eastAsia"/>
         </w:rPr>
-        <w:t>函式的</w:t>
+        <w:t>一詞多譯</w:t>
+      </w:r>
+      <w:proofErr w:type="gramEnd"/>
+      <w:r>
+        <w:rPr>
+          <w:rFonts w:ascii="Times New Roman" w:eastAsia="標楷體" w:hAnsi="Times New Roman" w:hint="eastAsia"/>
+        </w:rPr>
+        <w:t>UI</w:t>
+      </w:r>
+      <w:r>
+        <w:rPr>
+          <w:rFonts w:ascii="Times New Roman" w:eastAsia="標楷體" w:hAnsi="Times New Roman" w:hint="eastAsia"/>
+        </w:rPr>
+        <w:t>的</w:t>
       </w:r>
       <w:r>
         <w:rPr>
@@ -22508,12 +22665,17 @@
         </w:rPr>
         <w:t>讀取</w:t>
       </w:r>
-      <w:proofErr w:type="gramEnd"/>
-      <w:r>
-        <w:rPr>
-          <w:rFonts w:ascii="Times New Roman" w:eastAsia="標楷體" w:hAnsi="Times New Roman" w:hint="eastAsia"/>
-        </w:rPr>
-        <w:t>。並且，其還會將</w:t>
+      <w:r>
+        <w:rPr>
+          <w:rFonts w:ascii="Times New Roman" w:eastAsia="標楷體" w:hAnsi="Times New Roman" w:hint="eastAsia"/>
+        </w:rPr>
+        <w:t>。並且，</w:t>
+      </w:r>
+      <w:r>
+        <w:rPr>
+          <w:rFonts w:ascii="Times New Roman" w:eastAsia="標楷體" w:hAnsi="Times New Roman" w:hint="eastAsia"/>
+        </w:rPr>
+        <w:t>還會將</w:t>
       </w:r>
       <w:r>
         <w:rPr>
@@ -22824,7 +22986,13 @@
         <w:rPr>
           <w:rFonts w:ascii="Times New Roman" w:eastAsia="標楷體" w:hAnsi="Times New Roman"/>
         </w:rPr>
-        <w:t>-AWT-i18n</w:t>
+        <w:t>-i18n</w:t>
+      </w:r>
+      <w:r>
+        <w:rPr>
+          <w:rFonts w:ascii="Times New Roman" w:eastAsia="標楷體" w:hAnsi="Times New Roman"/>
+        </w:rPr>
+        <w:t>-tool</w:t>
       </w:r>
       <w:proofErr w:type="gramStart"/>
       <w:r>
@@ -23406,31 +23574,31 @@
         <w:rPr>
           <w:rFonts w:ascii="Times New Roman" w:eastAsia="標楷體" w:hAnsi="Times New Roman"/>
         </w:rPr>
-        <w:t>-AWT-i18n</w:t>
-      </w:r>
-      <w:r>
-        <w:rPr>
-          <w:rFonts w:ascii="Times New Roman" w:eastAsia="標楷體" w:hAnsi="Times New Roman" w:hint="eastAsia"/>
-        </w:rPr>
-        <w:t>模組檔案</w:t>
-      </w:r>
-      <w:r>
-        <w:rPr>
-          <w:rFonts w:ascii="Times New Roman" w:eastAsia="標楷體" w:hAnsi="Times New Roman" w:hint="eastAsia"/>
-        </w:rPr>
-        <w:t>。</w:t>
-      </w:r>
-      <w:r>
-        <w:rPr>
-          <w:rFonts w:ascii="Times New Roman" w:eastAsia="標楷體" w:hAnsi="Times New Roman" w:hint="eastAsia"/>
-        </w:rPr>
-        <w:t>接下來執行</w:t>
-      </w:r>
-      <w:r>
-        <w:rPr>
-          <w:rFonts w:ascii="Times New Roman" w:eastAsia="標楷體" w:hAnsi="Times New Roman"/>
-        </w:rPr>
-        <w:t xml:space="preserve">python </w:t>
+        <w:t>-i18n-tool</w:t>
+      </w:r>
+      <w:r>
+        <w:rPr>
+          <w:rFonts w:ascii="Times New Roman" w:eastAsia="標楷體" w:hAnsi="Times New Roman" w:hint="eastAsia"/>
+        </w:rPr>
+        <w:t>模組檔案。接</w:t>
+      </w:r>
+      <w:r>
+        <w:rPr>
+          <w:rFonts w:ascii="Times New Roman" w:eastAsia="標楷體" w:hAnsi="Times New Roman" w:hint="eastAsia"/>
+        </w:rPr>
+        <w:t>下來執行</w:t>
+      </w:r>
+      <w:r>
+        <w:rPr>
+          <w:rFonts w:ascii="Times New Roman" w:eastAsia="標楷體" w:hAnsi="Times New Roman"/>
+        </w:rPr>
+        <w:t>python</w:t>
+      </w:r>
+      <w:r>
+        <w:rPr>
+          <w:rFonts w:ascii="Times New Roman" w:eastAsia="標楷體" w:hAnsi="Times New Roman"/>
+        </w:rPr>
+        <w:t xml:space="preserve"> </w:t>
       </w:r>
       <w:proofErr w:type="gramStart"/>
       <w:r>
@@ -23444,16 +23612,14 @@
         <w:rPr>
           <w:rFonts w:ascii="Times New Roman" w:eastAsia="標楷體" w:hAnsi="Times New Roman"/>
         </w:rPr>
-        <w:t xml:space="preserve">m twine upload </w:t>
-      </w:r>
-      <w:proofErr w:type="gramStart"/>
-      <w:r>
-        <w:rPr>
-          <w:rFonts w:ascii="Times New Roman" w:eastAsia="標楷體" w:hAnsi="Times New Roman"/>
-        </w:rPr>
-        <w:t>–</w:t>
-      </w:r>
-      <w:proofErr w:type="gramEnd"/>
+        <w:t>m twine upload -</w:t>
+      </w:r>
+      <w:r>
+        <w:rPr>
+          <w:rFonts w:ascii="Times New Roman" w:eastAsia="標楷體" w:hAnsi="Times New Roman" w:hint="eastAsia"/>
+        </w:rPr>
+        <w:t>-</w:t>
+      </w:r>
       <w:r>
         <w:rPr>
           <w:rFonts w:ascii="Times New Roman" w:eastAsia="標楷體" w:hAnsi="Times New Roman"/>
@@ -23524,7 +23690,13 @@
         <w:rPr>
           <w:rFonts w:ascii="Times New Roman" w:eastAsia="標楷體" w:hAnsi="Times New Roman"/>
         </w:rPr>
-        <w:t>-AWT-i18n</w:t>
+        <w:t>-i18n</w:t>
+      </w:r>
+      <w:r>
+        <w:rPr>
+          <w:rFonts w:ascii="Times New Roman" w:eastAsia="標楷體" w:hAnsi="Times New Roman"/>
+        </w:rPr>
+        <w:t>-tool</w:t>
       </w:r>
       <w:r>
         <w:rPr>
@@ -23532,6 +23704,7 @@
         </w:rPr>
         <w:t>模組上傳至</w:t>
       </w:r>
+      <w:proofErr w:type="spellStart"/>
       <w:r>
         <w:rPr>
           <w:rFonts w:ascii="Times New Roman" w:eastAsia="標楷體" w:hAnsi="Times New Roman" w:hint="eastAsia"/>
@@ -23542,8 +23715,9 @@
         <w:rPr>
           <w:rFonts w:ascii="Times New Roman" w:eastAsia="標楷體" w:hAnsi="Times New Roman"/>
         </w:rPr>
-        <w:t>pi.org</w:t>
-      </w:r>
+        <w:t>pi</w:t>
+      </w:r>
+      <w:proofErr w:type="spellEnd"/>
       <w:r>
         <w:rPr>
           <w:rFonts w:ascii="Times New Roman" w:eastAsia="標楷體" w:hAnsi="Times New Roman" w:hint="eastAsia"/>
@@ -23584,7 +23758,25 @@
         <w:rPr>
           <w:rFonts w:ascii="Times New Roman" w:eastAsia="標楷體" w:hAnsi="Times New Roman"/>
         </w:rPr>
-        <w:t>-AWT-i18n</w:t>
+        <w:t>-</w:t>
+      </w:r>
+      <w:r>
+        <w:rPr>
+          <w:rFonts w:ascii="Times New Roman" w:eastAsia="標楷體" w:hAnsi="Times New Roman"/>
+        </w:rPr>
+        <w:t xml:space="preserve"> </w:t>
+      </w:r>
+      <w:r>
+        <w:rPr>
+          <w:rFonts w:ascii="Times New Roman" w:eastAsia="標楷體" w:hAnsi="Times New Roman"/>
+        </w:rPr>
+        <w:t>i18n</w:t>
+      </w:r>
+      <w:r>
+        <w:rPr>
+          <w:rFonts w:ascii="Times New Roman" w:eastAsia="標楷體" w:hAnsi="Times New Roman"/>
+        </w:rPr>
+        <w:t>-tool</w:t>
       </w:r>
       <w:r>
         <w:rPr>
@@ -23637,7 +23829,19 @@
         <w:rPr>
           <w:rFonts w:ascii="Times New Roman" w:eastAsia="標楷體" w:hAnsi="Times New Roman"/>
         </w:rPr>
-        <w:t xml:space="preserve">ip install RF-AWT-i18n </w:t>
+        <w:t>ip install RF-i18n</w:t>
+      </w:r>
+      <w:r>
+        <w:rPr>
+          <w:rFonts w:ascii="Times New Roman" w:eastAsia="標楷體" w:hAnsi="Times New Roman"/>
+        </w:rPr>
+        <w:t>-tool</w:t>
+      </w:r>
+      <w:r>
+        <w:rPr>
+          <w:rFonts w:ascii="Times New Roman" w:eastAsia="標楷體" w:hAnsi="Times New Roman"/>
+        </w:rPr>
+        <w:t xml:space="preserve"> </w:t>
       </w:r>
       <w:r>
         <w:rPr>
@@ -23761,7 +23965,7 @@
           <w:rFonts w:ascii="Times New Roman" w:eastAsia="標楷體" w:hAnsi="Times New Roman"/>
         </w:rPr>
         <w:pict>
-          <v:shape id="_x0000_i1030" type="#_x0000_t75" style="width:291.75pt;height:150.75pt">
+          <v:shape id="_x0000_i1068" type="#_x0000_t75" style="width:293.25pt;height:110.25pt">
             <v:imagedata r:id="rId33" o:title="3-5-8 安裝RF-AWT-i18n指令"/>
           </v:shape>
         </w:pict>
@@ -23811,7 +24015,25 @@
         <w:rPr>
           <w:rFonts w:ascii="Times New Roman" w:eastAsia="標楷體" w:hAnsi="Times New Roman"/>
         </w:rPr>
-        <w:t>RF-AWT-i18n</w:t>
+        <w:t>RF-</w:t>
+      </w:r>
+      <w:r>
+        <w:rPr>
+          <w:rFonts w:ascii="Times New Roman" w:eastAsia="標楷體" w:hAnsi="Times New Roman"/>
+        </w:rPr>
+        <w:t xml:space="preserve"> </w:t>
+      </w:r>
+      <w:r>
+        <w:rPr>
+          <w:rFonts w:ascii="Times New Roman" w:eastAsia="標楷體" w:hAnsi="Times New Roman"/>
+        </w:rPr>
+        <w:t>i18n</w:t>
+      </w:r>
+      <w:r>
+        <w:rPr>
+          <w:rFonts w:ascii="Times New Roman" w:eastAsia="標楷體" w:hAnsi="Times New Roman"/>
+        </w:rPr>
+        <w:t>-tool</w:t>
       </w:r>
       <w:r>
         <w:rPr>
@@ -23894,7 +24116,13 @@
         <w:rPr>
           <w:rFonts w:ascii="Times New Roman" w:eastAsia="標楷體" w:hAnsi="Times New Roman" w:hint="eastAsia"/>
         </w:rPr>
-        <w:t>本章節將</w:t>
+        <w:t>本章</w:t>
+      </w:r>
+      <w:r>
+        <w:rPr>
+          <w:rFonts w:ascii="Times New Roman" w:eastAsia="標楷體" w:hAnsi="Times New Roman" w:hint="eastAsia"/>
+        </w:rPr>
+        <w:t>將</w:t>
       </w:r>
       <w:r>
         <w:rPr>
@@ -26769,14 +26997,12 @@
         </w:rPr>
         <w:t>，代表</w:t>
       </w:r>
-      <w:proofErr w:type="gramStart"/>
-      <w:r>
-        <w:rPr>
-          <w:rFonts w:ascii="Times New Roman" w:eastAsia="標楷體" w:hAnsi="Times New Roman"/>
-        </w:rPr>
-        <w:t>’</w:t>
-      </w:r>
-      <w:proofErr w:type="gramEnd"/>
+      <w:r>
+        <w:rPr>
+          <w:rFonts w:ascii="Times New Roman" w:eastAsia="標楷體" w:hAnsi="Times New Roman"/>
+        </w:rPr>
+        <w:t>‘</w:t>
+      </w:r>
       <w:r>
         <w:rPr>
           <w:rFonts w:ascii="Times New Roman" w:eastAsia="標楷體" w:hAnsi="Times New Roman" w:hint="eastAsia"/>
@@ -26787,21 +27013,7 @@
         <w:rPr>
           <w:rFonts w:ascii="Times New Roman" w:eastAsia="標楷體" w:hAnsi="Times New Roman"/>
         </w:rPr>
-        <w:t>pport</w:t>
-      </w:r>
-      <w:proofErr w:type="gramStart"/>
-      <w:r>
-        <w:rPr>
-          <w:rFonts w:ascii="Times New Roman" w:eastAsia="標楷體" w:hAnsi="Times New Roman"/>
-        </w:rPr>
-        <w:t>’</w:t>
-      </w:r>
-      <w:proofErr w:type="gramEnd"/>
-      <w:r>
-        <w:rPr>
-          <w:rFonts w:ascii="Times New Roman" w:eastAsia="標楷體" w:hAnsi="Times New Roman"/>
-        </w:rPr>
-        <w:t xml:space="preserve"> </w:t>
+        <w:t xml:space="preserve">pport’ </w:t>
       </w:r>
       <w:r>
         <w:rPr>
@@ -29831,14 +30043,12 @@
         </w:rPr>
         <w:t>將</w:t>
       </w:r>
-      <w:proofErr w:type="gramStart"/>
-      <w:r>
-        <w:rPr>
-          <w:rFonts w:ascii="Times New Roman" w:eastAsia="標楷體" w:hAnsi="Times New Roman"/>
-        </w:rPr>
-        <w:t>”</w:t>
-      </w:r>
-      <w:proofErr w:type="gramEnd"/>
+      <w:r>
+        <w:rPr>
+          <w:rFonts w:ascii="Times New Roman" w:eastAsia="標楷體" w:hAnsi="Times New Roman"/>
+        </w:rPr>
+        <w:t>“</w:t>
+      </w:r>
       <w:r>
         <w:rPr>
           <w:rFonts w:ascii="Times New Roman" w:eastAsia="標楷體" w:hAnsi="Times New Roman" w:hint="eastAsia"/>
@@ -31954,21 +32164,15 @@
       </w:r>
       <w:r>
         <w:rPr>
-          <w:rFonts w:ascii="Times New Roman" w:eastAsia="標楷體" w:hAnsi="Times New Roman" w:hint="eastAsia"/>
-        </w:rPr>
-        <w:t>h</w:t>
-      </w:r>
-      <w:r>
-        <w:rPr>
-          <w:rFonts w:ascii="Times New Roman" w:eastAsia="標楷體" w:hAnsi="Times New Roman"/>
-        </w:rPr>
-        <w:t>tml</w:t>
-      </w:r>
-      <w:r>
-        <w:rPr>
-          <w:rFonts w:ascii="Times New Roman" w:eastAsia="標楷體" w:hAnsi="Times New Roman" w:hint="eastAsia"/>
-        </w:rPr>
-        <w:t>待翻譯屬性</w:t>
+          <w:rFonts w:ascii="Times New Roman" w:eastAsia="標楷體" w:hAnsi="Times New Roman"/>
+        </w:rPr>
+        <w:t>HTML</w:t>
+      </w:r>
+      <w:r>
+        <w:rPr>
+          <w:rFonts w:ascii="Times New Roman" w:eastAsia="標楷體" w:hAnsi="Times New Roman" w:hint="eastAsia"/>
+        </w:rPr>
+        <w:t>屬性</w:t>
       </w:r>
       <w:r>
         <w:rPr>
@@ -32050,6 +32254,12 @@
         <w:rPr>
           <w:rFonts w:ascii="Times New Roman" w:eastAsia="標楷體" w:hAnsi="Times New Roman"/>
         </w:rPr>
+        <w:t>“</w:t>
+      </w:r>
+      <w:r>
+        <w:rPr>
+          <w:rFonts w:ascii="Times New Roman" w:eastAsia="標楷體" w:hAnsi="Times New Roman"/>
+        </w:rPr>
         <w:t>Test multiple user behavior</w:t>
       </w:r>
       <w:r>
@@ -32075,6 +32285,12 @@
           <w:rFonts w:ascii="Times New Roman" w:eastAsia="標楷體" w:hAnsi="Times New Roman"/>
         </w:rPr>
         <w:t>icrosoft website</w:t>
+      </w:r>
+      <w:r>
+        <w:rPr>
+          <w:rFonts w:ascii="Times New Roman" w:eastAsia="標楷體" w:hAnsi="Times New Roman"/>
+        </w:rPr>
+        <w:t>”</w:t>
       </w:r>
       <w:r>
         <w:rPr>
@@ -32406,6 +32622,13 @@
         </w:rPr>
         <w:t>種</w:t>
       </w:r>
+      <w:bookmarkStart w:id="65" w:name="_GoBack"/>
+      <w:r>
+        <w:rPr>
+          <w:rFonts w:ascii="Times New Roman" w:eastAsia="標楷體" w:hAnsi="Times New Roman"/>
+        </w:rPr>
+        <w:t>‘</w:t>
+      </w:r>
       <w:r>
         <w:rPr>
           <w:rFonts w:ascii="Times New Roman" w:eastAsia="標楷體" w:hAnsi="Times New Roman" w:hint="eastAsia"/>
@@ -32418,6 +32641,13 @@
         </w:rPr>
         <w:t>pport</w:t>
       </w:r>
+      <w:r>
+        <w:rPr>
+          <w:rFonts w:ascii="Times New Roman" w:eastAsia="標楷體" w:hAnsi="Times New Roman"/>
+        </w:rPr>
+        <w:t>’</w:t>
+      </w:r>
+      <w:bookmarkEnd w:id="65"/>
       <w:r>
         <w:rPr>
           <w:rFonts w:ascii="Times New Roman" w:eastAsia="標楷體" w:hAnsi="Times New Roman" w:hint="eastAsia"/>
@@ -32777,8 +33007,8 @@
         </w:numPr>
         <w:ind w:left="0" w:firstLine="0"/>
       </w:pPr>
-      <w:bookmarkStart w:id="65" w:name="_Toc35872451"/>
-      <w:bookmarkStart w:id="66" w:name="_Toc73612528"/>
+      <w:bookmarkStart w:id="66" w:name="_Toc35872451"/>
+      <w:bookmarkStart w:id="67" w:name="_Toc73612528"/>
       <w:r>
         <w:rPr>
           <w:rFonts w:hint="eastAsia"/>
@@ -32798,8 +33028,8 @@
         </w:rPr>
         <w:t>結論與未來展望</w:t>
       </w:r>
-      <w:bookmarkEnd w:id="65"/>
       <w:bookmarkEnd w:id="66"/>
+      <w:bookmarkEnd w:id="67"/>
     </w:p>
     <w:p>
       <w:pPr>
@@ -32820,7 +33050,7 @@
           <w:szCs w:val="48"/>
         </w:rPr>
       </w:pPr>
-      <w:bookmarkStart w:id="67" w:name="_Toc73612529"/>
+      <w:bookmarkStart w:id="68" w:name="_Toc73612529"/>
       <w:r>
         <w:rPr>
           <w:rFonts w:ascii="Times New Roman" w:eastAsia="標楷體" w:hAnsi="Times New Roman" w:cstheme="majorBidi" w:hint="eastAsia"/>
@@ -32831,7 +33061,7 @@
         </w:rPr>
         <w:t>結論</w:t>
       </w:r>
-      <w:bookmarkEnd w:id="67"/>
+      <w:bookmarkEnd w:id="68"/>
     </w:p>
     <w:p>
       <w:pPr>
@@ -33153,7 +33383,7 @@
           <w:szCs w:val="48"/>
         </w:rPr>
       </w:pPr>
-      <w:bookmarkStart w:id="68" w:name="_Toc73612530"/>
+      <w:bookmarkStart w:id="69" w:name="_Toc73612530"/>
       <w:r>
         <w:rPr>
           <w:rFonts w:ascii="Times New Roman" w:eastAsia="標楷體" w:hAnsi="Times New Roman" w:cstheme="majorBidi" w:hint="eastAsia"/>
@@ -33164,7 +33394,7 @@
         </w:rPr>
         <w:t>論文限制與未來展望</w:t>
       </w:r>
-      <w:bookmarkEnd w:id="68"/>
+      <w:bookmarkEnd w:id="69"/>
     </w:p>
     <w:p>
       <w:pPr>
@@ -33930,8 +34160,6 @@
           <w:rFonts w:ascii="Times New Roman" w:eastAsia="標楷體" w:hAnsi="Times New Roman"/>
         </w:rPr>
       </w:pPr>
-      <w:bookmarkStart w:id="69" w:name="_GoBack"/>
-      <w:bookmarkEnd w:id="69"/>
     </w:p>
     <w:p>
       <w:pPr>
@@ -41603,7 +41831,7 @@
 </file>
 
 <file path=customXml/itemProps1.xml><?xml version="1.0" encoding="utf-8"?>
-<ds:datastoreItem xmlns:ds="http://schemas.openxmlformats.org/officeDocument/2006/customXml" ds:itemID="{4E222FC9-5ED4-4CCD-B455-7D778F9AE0B7}">
+<ds:datastoreItem xmlns:ds="http://schemas.openxmlformats.org/officeDocument/2006/customXml" ds:itemID="{DCA1D447-3965-4AAB-8B87-240694B701D9}">
   <ds:schemaRefs>
     <ds:schemaRef ds:uri="http://schemas.openxmlformats.org/officeDocument/2006/bibliography"/>
   </ds:schemaRefs>

</xml_diff>

<commit_message>
modify thesis & ppt
</commit_message>
<xml_diff>
--- a/論文/論文.docx
+++ b/論文/論文.docx
@@ -562,8 +562,6 @@
         </w:rPr>
         <w:tab/>
       </w:r>
-      <w:bookmarkStart w:id="0" w:name="_GoBack"/>
-      <w:bookmarkEnd w:id="0"/>
     </w:p>
     <w:p>
       <w:pPr>
@@ -1486,7 +1484,7 @@
         </w:rPr>
         <w:t>月</w:t>
       </w:r>
-      <w:bookmarkStart w:id="1" w:name="_Toc14274828"/>
+      <w:bookmarkStart w:id="0" w:name="_Toc14274828"/>
     </w:p>
     <w:p>
       <w:pPr>
@@ -1506,8 +1504,8 @@
           <w:szCs w:val="52"/>
         </w:rPr>
       </w:pPr>
-      <w:bookmarkStart w:id="2" w:name="_Toc35872417"/>
-      <w:bookmarkStart w:id="3" w:name="_Toc73612491"/>
+      <w:bookmarkStart w:id="1" w:name="_Toc35872417"/>
+      <w:bookmarkStart w:id="2" w:name="_Toc73612491"/>
       <w:r>
         <w:rPr>
           <w:rFonts w:ascii="Times New Roman" w:eastAsia="標楷體" w:hAnsi="Times New Roman" w:cstheme="majorBidi" w:hint="eastAsia"/>
@@ -1520,9 +1518,9 @@
         <w:lastRenderedPageBreak/>
         <w:t>摘要</w:t>
       </w:r>
+      <w:bookmarkEnd w:id="0"/>
       <w:bookmarkEnd w:id="1"/>
       <w:bookmarkEnd w:id="2"/>
-      <w:bookmarkEnd w:id="3"/>
     </w:p>
     <w:p>
       <w:pPr>
@@ -2373,9 +2371,9 @@
           <w:szCs w:val="52"/>
         </w:rPr>
       </w:pPr>
-      <w:bookmarkStart w:id="4" w:name="_Toc9952776"/>
-      <w:bookmarkStart w:id="5" w:name="_Toc35872418"/>
-      <w:bookmarkStart w:id="6" w:name="_Toc73612492"/>
+      <w:bookmarkStart w:id="3" w:name="_Toc9952776"/>
+      <w:bookmarkStart w:id="4" w:name="_Toc35872418"/>
+      <w:bookmarkStart w:id="5" w:name="_Toc73612492"/>
       <w:r>
         <w:rPr>
           <w:rFonts w:ascii="Times New Roman" w:eastAsia="標楷體" w:hAnsi="Times New Roman" w:cstheme="majorBidi"/>
@@ -2388,9 +2386,9 @@
         <w:lastRenderedPageBreak/>
         <w:t>ABSTRACT</w:t>
       </w:r>
+      <w:bookmarkEnd w:id="3"/>
       <w:bookmarkEnd w:id="4"/>
       <w:bookmarkEnd w:id="5"/>
-      <w:bookmarkEnd w:id="6"/>
     </w:p>
     <w:p>
       <w:pPr>
@@ -3578,8 +3576,8 @@
           <w:szCs w:val="52"/>
         </w:rPr>
       </w:pPr>
-      <w:bookmarkStart w:id="7" w:name="_Toc35872419"/>
-      <w:bookmarkStart w:id="8" w:name="_Toc73612493"/>
+      <w:bookmarkStart w:id="6" w:name="_Toc35872419"/>
+      <w:bookmarkStart w:id="7" w:name="_Toc73612493"/>
       <w:proofErr w:type="gramStart"/>
       <w:r>
         <w:rPr>
@@ -3616,8 +3614,8 @@
         </w:rPr>
         <w:t>謝</w:t>
       </w:r>
+      <w:bookmarkEnd w:id="6"/>
       <w:bookmarkEnd w:id="7"/>
-      <w:bookmarkEnd w:id="8"/>
     </w:p>
     <w:p>
       <w:pPr>
@@ -3967,9 +3965,9 @@
           <w:szCs w:val="52"/>
         </w:rPr>
       </w:pPr>
-      <w:bookmarkStart w:id="9" w:name="_Toc14274829"/>
-      <w:bookmarkStart w:id="10" w:name="_Toc35872420"/>
-      <w:bookmarkStart w:id="11" w:name="_Toc73612494"/>
+      <w:bookmarkStart w:id="8" w:name="_Toc14274829"/>
+      <w:bookmarkStart w:id="9" w:name="_Toc35872420"/>
+      <w:bookmarkStart w:id="10" w:name="_Toc73612494"/>
       <w:r>
         <w:rPr>
           <w:rFonts w:ascii="Times New Roman" w:eastAsia="標楷體" w:hAnsi="Times New Roman" w:cstheme="majorBidi" w:hint="eastAsia"/>
@@ -4003,9 +4001,9 @@
         </w:rPr>
         <w:t>錄</w:t>
       </w:r>
+      <w:bookmarkEnd w:id="8"/>
       <w:bookmarkEnd w:id="9"/>
       <w:bookmarkEnd w:id="10"/>
-      <w:bookmarkEnd w:id="11"/>
     </w:p>
     <w:p>
       <w:pPr>
@@ -7493,7 +7491,7 @@
           <w:rFonts w:ascii="Times New Roman" w:eastAsia="標楷體" w:hAnsi="Times New Roman"/>
         </w:rPr>
       </w:pPr>
-      <w:bookmarkStart w:id="12" w:name="_Toc35872421"/>
+      <w:bookmarkStart w:id="11" w:name="_Toc35872421"/>
       <w:r>
         <w:rPr>
           <w:rFonts w:ascii="Times New Roman" w:eastAsia="標楷體" w:hAnsi="Times New Roman"/>
@@ -7519,7 +7517,7 @@
           <w:szCs w:val="52"/>
         </w:rPr>
       </w:pPr>
-      <w:bookmarkStart w:id="13" w:name="_Toc73612495"/>
+      <w:bookmarkStart w:id="12" w:name="_Toc73612495"/>
       <w:r>
         <w:rPr>
           <w:rFonts w:ascii="Times New Roman" w:eastAsia="標楷體" w:hAnsi="Times New Roman" w:cstheme="majorBidi" w:hint="eastAsia"/>
@@ -7532,8 +7530,8 @@
         <w:lastRenderedPageBreak/>
         <w:t>表目錄</w:t>
       </w:r>
+      <w:bookmarkEnd w:id="11"/>
       <w:bookmarkEnd w:id="12"/>
-      <w:bookmarkEnd w:id="13"/>
     </w:p>
     <w:p>
       <w:pPr>
@@ -7578,8 +7576,8 @@
           <w:szCs w:val="52"/>
         </w:rPr>
       </w:pPr>
-      <w:bookmarkStart w:id="14" w:name="_Toc35872422"/>
-      <w:bookmarkStart w:id="15" w:name="_Toc73612496"/>
+      <w:bookmarkStart w:id="13" w:name="_Toc35872422"/>
+      <w:bookmarkStart w:id="14" w:name="_Toc73612496"/>
       <w:r>
         <w:rPr>
           <w:rFonts w:ascii="Times New Roman" w:eastAsia="標楷體" w:hAnsi="Times New Roman" w:cstheme="majorBidi" w:hint="eastAsia"/>
@@ -7592,8 +7590,8 @@
         <w:lastRenderedPageBreak/>
         <w:t>圖目錄</w:t>
       </w:r>
+      <w:bookmarkEnd w:id="13"/>
       <w:bookmarkEnd w:id="14"/>
-      <w:bookmarkEnd w:id="15"/>
     </w:p>
     <w:p>
       <w:pPr>
@@ -7640,9 +7638,9 @@
           <w:szCs w:val="52"/>
         </w:rPr>
       </w:pPr>
-      <w:bookmarkStart w:id="16" w:name="_Ref35355795"/>
-      <w:bookmarkStart w:id="17" w:name="_Toc35872423"/>
-      <w:bookmarkStart w:id="18" w:name="_Toc73612497"/>
+      <w:bookmarkStart w:id="15" w:name="_Ref35355795"/>
+      <w:bookmarkStart w:id="16" w:name="_Toc35872423"/>
+      <w:bookmarkStart w:id="17" w:name="_Toc73612497"/>
       <w:r>
         <w:rPr>
           <w:rFonts w:cstheme="majorBidi" w:hint="eastAsia"/>
@@ -7655,9 +7653,9 @@
         <w:lastRenderedPageBreak/>
         <w:t>緒論</w:t>
       </w:r>
+      <w:bookmarkEnd w:id="15"/>
       <w:bookmarkEnd w:id="16"/>
       <w:bookmarkEnd w:id="17"/>
-      <w:bookmarkEnd w:id="18"/>
     </w:p>
     <w:p>
       <w:pPr>
@@ -7689,8 +7687,8 @@
           <w:szCs w:val="48"/>
         </w:rPr>
       </w:pPr>
-      <w:bookmarkStart w:id="19" w:name="_Toc35872424"/>
-      <w:bookmarkStart w:id="20" w:name="_Toc73612498"/>
+      <w:bookmarkStart w:id="18" w:name="_Toc35872424"/>
+      <w:bookmarkStart w:id="19" w:name="_Toc73612498"/>
       <w:r>
         <w:rPr>
           <w:rFonts w:ascii="Times New Roman" w:eastAsia="標楷體" w:hAnsi="Times New Roman" w:cstheme="majorBidi" w:hint="eastAsia"/>
@@ -7701,8 +7699,8 @@
         </w:rPr>
         <w:t>研究背景與動機</w:t>
       </w:r>
+      <w:bookmarkEnd w:id="18"/>
       <w:bookmarkEnd w:id="19"/>
-      <w:bookmarkEnd w:id="20"/>
     </w:p>
     <w:p>
       <w:pPr>
@@ -8486,8 +8484,8 @@
           <w:szCs w:val="48"/>
         </w:rPr>
       </w:pPr>
-      <w:bookmarkStart w:id="21" w:name="_Toc35872425"/>
-      <w:bookmarkStart w:id="22" w:name="_Toc73612499"/>
+      <w:bookmarkStart w:id="20" w:name="_Toc35872425"/>
+      <w:bookmarkStart w:id="21" w:name="_Toc73612499"/>
       <w:r>
         <w:rPr>
           <w:rFonts w:ascii="Times New Roman" w:eastAsia="標楷體" w:hAnsi="Times New Roman" w:cstheme="majorBidi" w:hint="eastAsia"/>
@@ -8499,8 +8497,8 @@
         <w:lastRenderedPageBreak/>
         <w:t>研究目標</w:t>
       </w:r>
+      <w:bookmarkEnd w:id="20"/>
       <w:bookmarkEnd w:id="21"/>
-      <w:bookmarkEnd w:id="22"/>
     </w:p>
     <w:p>
       <w:pPr>
@@ -8791,157 +8789,87 @@
         <w:rPr>
           <w:rFonts w:hint="eastAsia"/>
         </w:rPr>
-        <w:t>透過</w:t>
-      </w:r>
-      <w:r>
-        <w:t>“</w:t>
+        <w:t>撰寫出一套新的</w:t>
       </w:r>
       <w:r>
         <w:rPr>
           <w:rFonts w:hint="eastAsia"/>
         </w:rPr>
-        <w:t>負面表列法</w:t>
-      </w:r>
-      <w:r>
-        <w:t>”</w:t>
+        <w:t>XPa</w:t>
+      </w:r>
+      <w:r>
+        <w:t>th</w:t>
       </w:r>
       <w:r>
         <w:rPr>
           <w:rFonts w:hint="eastAsia"/>
         </w:rPr>
-        <w:t>，將</w:t>
+        <w:t>翻譯邏輯，支援除了</w:t>
       </w:r>
       <w:r>
         <w:rPr>
           <w:rFonts w:hint="eastAsia"/>
         </w:rPr>
-        <w:t>XP</w:t>
-      </w:r>
-      <w:r>
-        <w:t>ath</w:t>
+        <w:t>@t</w:t>
+      </w:r>
+      <w:r>
+        <w:t>itle</w:t>
       </w:r>
       <w:r>
         <w:rPr>
           <w:rFonts w:hint="eastAsia"/>
         </w:rPr>
-        <w:t>中</w:t>
+        <w:t>、</w:t>
       </w:r>
       <w:r>
         <w:rPr>
           <w:rFonts w:hint="eastAsia"/>
         </w:rPr>
-        <w:t>確定不會執行翻譯的屬性</w:t>
-      </w:r>
-      <w:r>
-        <w:t>(</w:t>
+        <w:t>n</w:t>
+      </w:r>
+      <w:r>
+        <w:t>ormalize-space()</w:t>
       </w:r>
       <w:r>
         <w:rPr>
           <w:rFonts w:hint="eastAsia"/>
         </w:rPr>
-        <w:t>例如</w:t>
-      </w:r>
-      <w:r>
-        <w:t>:@id , @class</w:t>
+        <w:t>、</w:t>
       </w:r>
       <w:r>
         <w:rPr>
           <w:rFonts w:hint="eastAsia"/>
         </w:rPr>
-        <w:t>等等</w:t>
-      </w:r>
-      <w:r>
-        <w:t>)</w:t>
-      </w:r>
+        <w:t>t</w:t>
+      </w:r>
+      <w:r>
+        <w:t>ext()</w:t>
+      </w:r>
+      <w:proofErr w:type="gramStart"/>
       <w:r>
         <w:rPr>
           <w:rFonts w:hint="eastAsia"/>
         </w:rPr>
-        <w:t>儲存</w:t>
-      </w:r>
+        <w:t>以外，</w:t>
+      </w:r>
+      <w:proofErr w:type="gramEnd"/>
       <w:r>
         <w:rPr>
           <w:rFonts w:hint="eastAsia"/>
         </w:rPr>
-        <w:t>於</w:t>
+        <w:t>其他</w:t>
       </w:r>
       <w:r>
         <w:rPr>
           <w:rFonts w:hint="eastAsia"/>
         </w:rPr>
-        <w:t>list</w:t>
+        <w:t>HTML</w:t>
       </w:r>
       <w:r>
         <w:rPr>
           <w:rFonts w:hint="eastAsia"/>
         </w:rPr>
-        <w:t>中</w:t>
-      </w:r>
-      <w:r>
-        <w:rPr>
-          <w:rFonts w:hint="eastAsia"/>
-        </w:rPr>
-        <w:t>。</w:t>
-      </w:r>
-      <w:r>
-        <w:rPr>
-          <w:rFonts w:hint="eastAsia"/>
-        </w:rPr>
-        <w:t>若腳本執行到當下的</w:t>
-      </w:r>
-      <w:r>
-        <w:rPr>
-          <w:rFonts w:hint="eastAsia"/>
-        </w:rPr>
-        <w:t>XP</w:t>
-      </w:r>
-      <w:r>
-        <w:t>ath</w:t>
-      </w:r>
-      <w:r>
-        <w:rPr>
-          <w:rFonts w:hint="eastAsia"/>
-        </w:rPr>
-        <w:t>需要被翻譯，且其中有</w:t>
-      </w:r>
-      <w:r>
-        <w:rPr>
-          <w:rFonts w:hint="eastAsia"/>
-        </w:rPr>
-        <w:t>屬性不在</w:t>
-      </w:r>
-      <w:r>
-        <w:t>list</w:t>
-      </w:r>
-      <w:r>
-        <w:rPr>
-          <w:rFonts w:hint="eastAsia"/>
-        </w:rPr>
-        <w:t>中，則利用這些</w:t>
-      </w:r>
-      <w:r>
-        <w:rPr>
-          <w:rFonts w:hint="eastAsia"/>
-        </w:rPr>
-        <w:t>屬性</w:t>
-      </w:r>
-      <w:r>
-        <w:rPr>
-          <w:rFonts w:hint="eastAsia"/>
-        </w:rPr>
-        <w:t>們生成一個新的翻譯規則，再</w:t>
-      </w:r>
-      <w:r>
-        <w:rPr>
-          <w:rFonts w:hint="eastAsia"/>
-        </w:rPr>
-        <w:t>執行翻譯</w:t>
-      </w:r>
-      <w:r>
-        <w:rPr>
-          <w:rFonts w:hint="eastAsia"/>
-        </w:rPr>
-        <w:t>。</w:t>
+        <w:t>屬性的翻譯檢查。</w:t>
       </w:r>
     </w:p>
     <w:p>
@@ -9140,8 +9068,8 @@
           <w:szCs w:val="48"/>
         </w:rPr>
       </w:pPr>
-      <w:bookmarkStart w:id="23" w:name="_Toc35872426"/>
-      <w:bookmarkStart w:id="24" w:name="_Toc73612500"/>
+      <w:bookmarkStart w:id="22" w:name="_Toc35872426"/>
+      <w:bookmarkStart w:id="23" w:name="_Toc73612500"/>
       <w:r>
         <w:rPr>
           <w:rFonts w:ascii="Times New Roman" w:eastAsia="標楷體" w:hAnsi="Times New Roman" w:cstheme="majorBidi" w:hint="eastAsia"/>
@@ -9172,8 +9100,8 @@
         </w:rPr>
         <w:t>架構</w:t>
       </w:r>
+      <w:bookmarkEnd w:id="22"/>
       <w:bookmarkEnd w:id="23"/>
-      <w:bookmarkEnd w:id="24"/>
     </w:p>
     <w:p>
       <w:pPr>
@@ -9401,8 +9329,8 @@
         </w:numPr>
         <w:ind w:left="0" w:firstLine="0"/>
       </w:pPr>
-      <w:bookmarkStart w:id="25" w:name="_Toc35872427"/>
-      <w:bookmarkStart w:id="26" w:name="_Toc73612501"/>
+      <w:bookmarkStart w:id="24" w:name="_Toc35872427"/>
+      <w:bookmarkStart w:id="25" w:name="_Toc73612501"/>
       <w:r>
         <w:rPr>
           <w:rFonts w:hint="eastAsia"/>
@@ -9421,8 +9349,8 @@
         </w:rPr>
         <w:t>背景知識</w:t>
       </w:r>
+      <w:bookmarkEnd w:id="24"/>
       <w:bookmarkEnd w:id="25"/>
-      <w:bookmarkEnd w:id="26"/>
     </w:p>
     <w:p>
       <w:pPr>
@@ -9443,8 +9371,8 @@
           <w:szCs w:val="48"/>
         </w:rPr>
       </w:pPr>
-      <w:bookmarkStart w:id="27" w:name="_Toc35872428"/>
-      <w:bookmarkStart w:id="28" w:name="_Toc73612502"/>
+      <w:bookmarkStart w:id="26" w:name="_Toc35872428"/>
+      <w:bookmarkStart w:id="27" w:name="_Toc73612502"/>
       <w:r>
         <w:rPr>
           <w:rFonts w:ascii="Times New Roman" w:eastAsia="標楷體" w:hAnsi="Times New Roman" w:cstheme="majorBidi" w:hint="eastAsia"/>
@@ -9455,8 +9383,8 @@
         </w:rPr>
         <w:t>國際化</w:t>
       </w:r>
+      <w:bookmarkEnd w:id="26"/>
       <w:bookmarkEnd w:id="27"/>
-      <w:bookmarkEnd w:id="28"/>
     </w:p>
     <w:p>
       <w:pPr>
@@ -9681,10 +9609,10 @@
           <w:szCs w:val="48"/>
         </w:rPr>
       </w:pPr>
-      <w:bookmarkStart w:id="29" w:name="_Ref35541196"/>
-      <w:bookmarkStart w:id="30" w:name="_Ref35541201"/>
-      <w:bookmarkStart w:id="31" w:name="_Toc35872429"/>
-      <w:bookmarkStart w:id="32" w:name="_Toc73612503"/>
+      <w:bookmarkStart w:id="28" w:name="_Ref35541196"/>
+      <w:bookmarkStart w:id="29" w:name="_Ref35541201"/>
+      <w:bookmarkStart w:id="30" w:name="_Toc35872429"/>
+      <w:bookmarkStart w:id="31" w:name="_Toc73612503"/>
       <w:r>
         <w:rPr>
           <w:rFonts w:ascii="Times New Roman" w:eastAsia="標楷體" w:hAnsi="Times New Roman" w:cstheme="majorBidi" w:hint="eastAsia"/>
@@ -9695,10 +9623,10 @@
         </w:rPr>
         <w:t>自動化驗收測試</w:t>
       </w:r>
+      <w:bookmarkEnd w:id="28"/>
       <w:bookmarkEnd w:id="29"/>
       <w:bookmarkEnd w:id="30"/>
       <w:bookmarkEnd w:id="31"/>
-      <w:bookmarkEnd w:id="32"/>
     </w:p>
     <w:p>
       <w:pPr>
@@ -9874,8 +9802,8 @@
           <w:szCs w:val="48"/>
         </w:rPr>
       </w:pPr>
-      <w:bookmarkStart w:id="33" w:name="_Toc35872430"/>
-      <w:bookmarkStart w:id="34" w:name="_Toc73612504"/>
+      <w:bookmarkStart w:id="32" w:name="_Toc35872430"/>
+      <w:bookmarkStart w:id="33" w:name="_Toc73612504"/>
       <w:r>
         <w:rPr>
           <w:rFonts w:ascii="Times New Roman" w:eastAsia="標楷體" w:hAnsi="Times New Roman" w:cstheme="majorBidi"/>
@@ -9886,8 +9814,8 @@
         </w:rPr>
         <w:t>Robot Framework</w:t>
       </w:r>
+      <w:bookmarkEnd w:id="32"/>
       <w:bookmarkEnd w:id="33"/>
-      <w:bookmarkEnd w:id="34"/>
     </w:p>
     <w:p>
       <w:pPr>
@@ -10032,7 +9960,7 @@
           <w:szCs w:val="27"/>
         </w:rPr>
       </w:pPr>
-      <w:bookmarkStart w:id="35" w:name="_Toc73612505"/>
+      <w:bookmarkStart w:id="34" w:name="_Toc73612505"/>
       <w:r>
         <w:rPr>
           <w:rFonts w:ascii="Times New Roman" w:eastAsia="標楷體" w:hAnsi="Times New Roman" w:cs="新細明體" w:hint="eastAsia"/>
@@ -10066,7 +9994,7 @@
         </w:rPr>
         <w:t>腳本</w:t>
       </w:r>
-      <w:bookmarkEnd w:id="35"/>
+      <w:bookmarkEnd w:id="34"/>
     </w:p>
     <w:p>
       <w:pPr>
@@ -10352,6 +10280,55 @@
           <w:szCs w:val="24"/>
         </w:rPr>
         <w:t>中，測試者可以在此處撰寫出新的關鍵字去達到測試目的。</w:t>
+      </w:r>
+    </w:p>
+    <w:p>
+      <w:pPr>
+        <w:pStyle w:val="aa"/>
+        <w:numPr>
+          <w:ilvl w:val="0"/>
+          <w:numId w:val="24"/>
+        </w:numPr>
+        <w:ind w:leftChars="0" w:firstLineChars="0"/>
+        <w:rPr>
+          <w:rFonts w:ascii="標楷體" w:hAnsi="標楷體"/>
+          <w:szCs w:val="24"/>
+        </w:rPr>
+      </w:pPr>
+      <w:r>
+        <w:rPr>
+          <w:rFonts w:ascii="標楷體" w:hAnsi="標楷體" w:hint="eastAsia"/>
+          <w:szCs w:val="24"/>
+        </w:rPr>
+        <w:t>Va</w:t>
+      </w:r>
+      <w:r>
+        <w:rPr>
+          <w:rFonts w:ascii="標楷體" w:hAnsi="標楷體"/>
+          <w:szCs w:val="24"/>
+        </w:rPr>
+        <w:t xml:space="preserve">riables: </w:t>
+      </w:r>
+      <w:r>
+        <w:rPr>
+          <w:rFonts w:ascii="標楷體" w:hAnsi="標楷體" w:hint="eastAsia"/>
+          <w:szCs w:val="24"/>
+        </w:rPr>
+        <w:t>測試者可以在此處定義測試案例需要用到的Gl</w:t>
+      </w:r>
+      <w:r>
+        <w:rPr>
+          <w:rFonts w:ascii="標楷體" w:hAnsi="標楷體"/>
+          <w:szCs w:val="24"/>
+        </w:rPr>
+        <w:t>obal</w:t>
+      </w:r>
+      <w:r>
+        <w:rPr>
+          <w:rFonts w:ascii="標楷體" w:hAnsi="標楷體" w:hint="eastAsia"/>
+          <w:szCs w:val="24"/>
+        </w:rPr>
+        <w:t>變數。</w:t>
       </w:r>
     </w:p>
     <w:p>
@@ -10374,7 +10351,7 @@
           <w:szCs w:val="27"/>
         </w:rPr>
       </w:pPr>
-      <w:bookmarkStart w:id="36" w:name="_Toc73612506"/>
+      <w:bookmarkStart w:id="35" w:name="_Toc73612506"/>
       <w:r>
         <w:rPr>
           <w:rFonts w:ascii="Times New Roman" w:eastAsia="標楷體" w:hAnsi="Times New Roman" w:cs="新細明體" w:hint="eastAsia"/>
@@ -10408,7 +10385,7 @@
         </w:rPr>
         <w:t>測試報表</w:t>
       </w:r>
-      <w:bookmarkEnd w:id="36"/>
+      <w:bookmarkEnd w:id="35"/>
     </w:p>
     <w:p>
       <w:pPr>
@@ -10729,7 +10706,14 @@
           <w:rFonts w:ascii="標楷體" w:hAnsi="標楷體" w:hint="eastAsia"/>
           <w:szCs w:val="24"/>
         </w:rPr>
-        <w:t>種版本；以本論文來說，使用到的是版本2，因此</w:t>
+        <w:t>種版本；以本論文來說，使用到的是版本2</w:t>
+      </w:r>
+      <w:r>
+        <w:rPr>
+          <w:rFonts w:ascii="標楷體" w:hAnsi="標楷體" w:hint="eastAsia"/>
+          <w:szCs w:val="24"/>
+        </w:rPr>
+        <w:t>，</w:t>
       </w:r>
       <w:r>
         <w:rPr>
@@ -10737,7 +10721,7 @@
           <w:sz w:val="22"/>
           <w:szCs w:val="24"/>
         </w:rPr>
-        <w:t>，必須在實作</w:t>
+        <w:t>必須在實作</w:t>
       </w:r>
       <w:r>
         <w:rPr>
@@ -10762,7 +10746,6 @@
         <w:ind w:leftChars="0" w:left="360" w:firstLineChars="0" w:firstLine="120"/>
         <w:rPr>
           <w:rFonts w:ascii="標楷體" w:hAnsi="標楷體"/>
-          <w:sz w:val="22"/>
           <w:szCs w:val="24"/>
         </w:rPr>
       </w:pPr>
@@ -10774,106 +10757,117 @@
         </w:rPr>
         <w:t>以供系統辨認要實作的Listener版本。</w:t>
       </w:r>
-    </w:p>
-    <w:p>
-      <w:pPr>
-        <w:pStyle w:val="aa"/>
-        <w:ind w:leftChars="0" w:left="360" w:firstLineChars="0" w:firstLine="120"/>
+      <w:r>
+        <w:rPr>
+          <w:rFonts w:ascii="標楷體" w:hAnsi="標楷體" w:hint="eastAsia"/>
+          <w:szCs w:val="24"/>
+        </w:rPr>
+        <w:t>而</w:t>
+      </w:r>
+      <w:r>
+        <w:rPr>
+          <w:rFonts w:ascii="標楷體" w:hAnsi="標楷體" w:hint="eastAsia"/>
+          <w:szCs w:val="24"/>
+        </w:rPr>
+        <w:t>為了</w:t>
+      </w:r>
+      <w:r>
+        <w:rPr>
+          <w:rFonts w:ascii="標楷體" w:hAnsi="標楷體" w:hint="eastAsia"/>
+          <w:szCs w:val="24"/>
+        </w:rPr>
+        <w:t>讓系統</w:t>
+      </w:r>
+      <w:r>
+        <w:rPr>
+          <w:rFonts w:ascii="標楷體" w:hAnsi="標楷體" w:hint="eastAsia"/>
+          <w:szCs w:val="24"/>
+        </w:rPr>
+        <w:t>在測試執行時呼叫</w:t>
+      </w:r>
+      <w:r>
+        <w:rPr>
+          <w:rFonts w:ascii="標楷體" w:hAnsi="標楷體" w:hint="eastAsia"/>
+          <w:szCs w:val="24"/>
+        </w:rPr>
+        <w:t>Li</w:t>
+      </w:r>
+      <w:r>
         <w:rPr>
           <w:rFonts w:ascii="標楷體" w:hAnsi="標楷體"/>
           <w:szCs w:val="24"/>
         </w:rPr>
-      </w:pPr>
+        <w:t>stener</w:t>
+      </w:r>
       <w:r>
         <w:rPr>
           <w:rFonts w:ascii="標楷體" w:hAnsi="標楷體" w:hint="eastAsia"/>
           <w:szCs w:val="24"/>
         </w:rPr>
-        <w:t>而</w:t>
+        <w:t>，在執行測試腳本前</w:t>
       </w:r>
       <w:r>
         <w:rPr>
           <w:rFonts w:ascii="標楷體" w:hAnsi="標楷體" w:hint="eastAsia"/>
           <w:szCs w:val="24"/>
         </w:rPr>
-        <w:t>為了在測試執行時讓系統呼叫</w:t>
+        <w:t>必須</w:t>
       </w:r>
       <w:r>
         <w:rPr>
           <w:rFonts w:ascii="標楷體" w:hAnsi="標楷體" w:hint="eastAsia"/>
           <w:szCs w:val="24"/>
         </w:rPr>
-        <w:t>Li</w:t>
+        <w:t>設定</w:t>
+      </w:r>
+      <w:r>
+        <w:rPr>
+          <w:rFonts w:ascii="標楷體" w:hAnsi="標楷體" w:hint="eastAsia"/>
+          <w:szCs w:val="24"/>
+        </w:rPr>
+        <w:t>-</w:t>
       </w:r>
       <w:r>
         <w:rPr>
           <w:rFonts w:ascii="標楷體" w:hAnsi="標楷體"/>
           <w:szCs w:val="24"/>
         </w:rPr>
-        <w:t>stener</w:t>
+        <w:t>-</w:t>
+      </w:r>
+      <w:r>
+        <w:rPr>
+          <w:rFonts w:ascii="標楷體" w:hAnsi="標楷體"/>
+          <w:szCs w:val="24"/>
+        </w:rPr>
+        <w:t>listener</w:t>
       </w:r>
       <w:r>
         <w:rPr>
           <w:rFonts w:ascii="標楷體" w:hAnsi="標楷體" w:hint="eastAsia"/>
           <w:szCs w:val="24"/>
         </w:rPr>
-        <w:t>，在執行測試腳本前</w:t>
+        <w:t>組態，</w:t>
       </w:r>
       <w:r>
         <w:rPr>
           <w:rFonts w:ascii="標楷體" w:hAnsi="標楷體" w:hint="eastAsia"/>
           <w:szCs w:val="24"/>
         </w:rPr>
-        <w:t>必須</w:t>
+        <w:t>來指定需要使用到</w:t>
       </w:r>
       <w:r>
         <w:rPr>
           <w:rFonts w:ascii="標楷體" w:hAnsi="標楷體" w:hint="eastAsia"/>
           <w:szCs w:val="24"/>
         </w:rPr>
-        <w:t>設定</w:t>
+        <w:t>哪些自定</w:t>
       </w:r>
       <w:r>
         <w:rPr>
           <w:rFonts w:ascii="標楷體" w:hAnsi="標楷體" w:hint="eastAsia"/>
           <w:szCs w:val="24"/>
         </w:rPr>
-        <w:t>-</w:t>
-      </w:r>
-      <w:r>
-        <w:rPr>
-          <w:rFonts w:ascii="標楷體" w:hAnsi="標楷體"/>
-          <w:szCs w:val="24"/>
-        </w:rPr>
-        <w:t>-</w:t>
-      </w:r>
-      <w:r>
-        <w:rPr>
-          <w:rFonts w:ascii="標楷體" w:hAnsi="標楷體"/>
-          <w:szCs w:val="24"/>
-        </w:rPr>
-        <w:t>listener</w:t>
-      </w:r>
-      <w:r>
-        <w:rPr>
-          <w:rFonts w:ascii="標楷體" w:hAnsi="標楷體" w:hint="eastAsia"/>
-          <w:szCs w:val="24"/>
-        </w:rPr>
-        <w:t>組態，</w:t>
-      </w:r>
-      <w:r>
-        <w:rPr>
-          <w:rFonts w:ascii="標楷體" w:hAnsi="標楷體" w:hint="eastAsia"/>
-          <w:szCs w:val="24"/>
-        </w:rPr>
-        <w:t>來指定需要使用到</w:t>
-      </w:r>
-      <w:r>
-        <w:rPr>
-          <w:rFonts w:ascii="標楷體" w:hAnsi="標楷體" w:hint="eastAsia"/>
-          <w:szCs w:val="24"/>
-        </w:rPr>
-        <w:t>哪些自訂義</w:t>
+        <w:t>義</w:t>
       </w:r>
       <w:r>
         <w:rPr>
@@ -10916,7 +10910,7 @@
           <w:szCs w:val="48"/>
         </w:rPr>
       </w:pPr>
-      <w:bookmarkStart w:id="37" w:name="_Toc73612507"/>
+      <w:bookmarkStart w:id="36" w:name="_Toc73612507"/>
       <w:r>
         <w:rPr>
           <w:rFonts w:ascii="Times New Roman" w:eastAsia="標楷體" w:hAnsi="Times New Roman" w:cstheme="majorBidi"/>
@@ -10927,7 +10921,7 @@
         </w:rPr>
         <w:t>XPath</w:t>
       </w:r>
-      <w:bookmarkEnd w:id="37"/>
+      <w:bookmarkEnd w:id="36"/>
     </w:p>
     <w:p>
       <w:pPr>
@@ -11162,7 +11156,6 @@
           <w:rFonts w:ascii="Times New Roman" w:eastAsia="標楷體" w:hAnsi="Times New Roman"/>
           <w:noProof/>
         </w:rPr>
-        <w:lastRenderedPageBreak/>
         <w:pict>
           <v:shapetype id="_x0000_t75" coordsize="21600,21600" o:spt="75" o:preferrelative="t" path="m@4@5l@4@11@9@11@9@5xe" filled="f" stroked="f">
             <v:stroke joinstyle="miter"/>
@@ -11381,29 +11374,29 @@
           <w:rFonts w:ascii="標楷體" w:eastAsia="標楷體" w:hAnsi="標楷體" w:hint="eastAsia"/>
           <w:noProof/>
         </w:rPr>
-        <w:t>eleniumLibrary()兩函式，將代理關鍵字類別的實作包裝於Robot Framework原生關鍵字之外，使每次呼叫關鍵字時，必先執行代理關鍵字的實作。MappingRoutesGenerator類別負責以英文JSON翻譯檔為基準，產生出翻譯路徑檔，讓測試腳本運行在其他語言環境下，可以根據此路徑，在所屬語言的JSON翻譯檔下找到正確的翻譯。Proxy類別</w:t>
+        <w:t>eleniumLibrary()兩函式，將代理關鍵字類別的實作包裝於Robot Framework原生關鍵字之外，使每次呼叫關鍵字時，必先執行代理關鍵字的實作。MappingRoutesGenerator類別負責以英文JSON翻譯檔為基準，產生出翻譯路徑檔，讓測試腳本運行在其他語言環境下，可以根據此路徑，在所屬語言的</w:t>
       </w:r>
       <w:r>
         <w:rPr>
           <w:rFonts w:ascii="標楷體" w:eastAsia="標楷體" w:hAnsi="標楷體" w:hint="eastAsia"/>
           <w:noProof/>
         </w:rPr>
-        <w:t>提供了一個介面，</w:t>
+        <w:lastRenderedPageBreak/>
+        <w:t>JSON翻譯檔下找到正確的翻譯。Proxy類別</w:t>
       </w:r>
       <w:r>
         <w:rPr>
           <w:rFonts w:ascii="標楷體" w:eastAsia="標楷體" w:hAnsi="標楷體" w:hint="eastAsia"/>
           <w:noProof/>
         </w:rPr>
-        <w:t>讓實作Proxy類別</w:t>
+        <w:t>提供了一個介面，</w:t>
       </w:r>
       <w:r>
         <w:rPr>
           <w:rFonts w:ascii="標楷體" w:eastAsia="標楷體" w:hAnsi="標楷體" w:hint="eastAsia"/>
           <w:noProof/>
         </w:rPr>
-        <w:lastRenderedPageBreak/>
-        <w:t>的代理關鍵字類別可以根據各自的需要，去擴充內部的實作；其中，i18n_Proxy()函式提供各代理關鍵字類別撰寫核心的功能。</w:t>
+        <w:t>讓實作Proxy類別的代理關鍵字類別可以根據各自的需要，去擴充內部的實作；其中，i18n_Proxy()函式提供各代理關鍵字類別撰寫核心的功能。</w:t>
       </w:r>
     </w:p>
     <w:p>
@@ -11722,6 +11715,7 @@
           <w:noProof/>
           <w:szCs w:val="24"/>
         </w:rPr>
+        <w:lastRenderedPageBreak/>
         <w:drawing>
           <wp:inline distT="0" distB="0" distL="0" distR="0">
             <wp:extent cx="5518150" cy="3133090"/>
@@ -11788,7 +11782,6 @@
           <w:rFonts w:ascii="標楷體" w:eastAsia="標楷體" w:hAnsi="標楷體" w:hint="eastAsia"/>
           <w:szCs w:val="24"/>
         </w:rPr>
-        <w:lastRenderedPageBreak/>
         <w:t>圖3</w:t>
       </w:r>
       <w:r>
@@ -12225,6 +12218,7 @@
           <w:rFonts w:ascii="標楷體" w:eastAsia="標楷體" w:hAnsi="標楷體" w:hint="eastAsia"/>
           <w:szCs w:val="24"/>
         </w:rPr>
+        <w:lastRenderedPageBreak/>
         <w:t xml:space="preserve">  </w:t>
       </w:r>
       <w:r>
@@ -12327,7 +12321,6 @@
           <w:noProof/>
           <w:szCs w:val="24"/>
         </w:rPr>
-        <w:lastRenderedPageBreak/>
         <w:pict>
           <v:shape id="_x0000_i1028" type="#_x0000_t75" style="width:324.75pt;height:372.75pt">
             <v:imagedata r:id="rId26" o:title="3-1-3-3 翻譯路徑檔"/>
@@ -12458,8 +12451,8 @@
         </w:numPr>
         <w:ind w:left="0" w:firstLine="0"/>
       </w:pPr>
-      <w:bookmarkStart w:id="38" w:name="_Toc35872431"/>
-      <w:bookmarkStart w:id="39" w:name="_Toc73612508"/>
+      <w:bookmarkStart w:id="37" w:name="_Toc35872431"/>
+      <w:bookmarkStart w:id="38" w:name="_Toc73612508"/>
       <w:r>
         <w:rPr>
           <w:rFonts w:hint="eastAsia"/>
@@ -12478,8 +12471,8 @@
         </w:rPr>
         <w:t>研究方法與實作</w:t>
       </w:r>
+      <w:bookmarkEnd w:id="37"/>
       <w:bookmarkEnd w:id="38"/>
-      <w:bookmarkEnd w:id="39"/>
     </w:p>
     <w:p>
       <w:pPr>
@@ -12653,8 +12646,8 @@
           <w:szCs w:val="48"/>
         </w:rPr>
       </w:pPr>
-      <w:bookmarkStart w:id="40" w:name="_Toc35872432"/>
-      <w:bookmarkStart w:id="41" w:name="_Toc73612509"/>
+      <w:bookmarkStart w:id="39" w:name="_Toc35872432"/>
+      <w:bookmarkStart w:id="40" w:name="_Toc73612509"/>
       <w:r>
         <w:rPr>
           <w:rFonts w:ascii="Times New Roman" w:eastAsia="標楷體" w:hAnsi="Times New Roman" w:cstheme="majorBidi" w:hint="eastAsia"/>
@@ -12665,8 +12658,8 @@
         </w:rPr>
         <w:t>系統</w:t>
       </w:r>
+      <w:bookmarkEnd w:id="39"/>
       <w:bookmarkEnd w:id="40"/>
-      <w:bookmarkEnd w:id="41"/>
       <w:r>
         <w:rPr>
           <w:rFonts w:ascii="Times New Roman" w:eastAsia="標楷體" w:hAnsi="Times New Roman" w:cstheme="majorBidi" w:hint="eastAsia"/>
@@ -12994,10 +12987,10 @@
           <w:rFonts w:ascii="Times New Roman" w:eastAsia="標楷體" w:hAnsi="Times New Roman"/>
         </w:rPr>
       </w:pPr>
-      <w:bookmarkStart w:id="42" w:name="_Ref34990252"/>
-      <w:bookmarkStart w:id="43" w:name="_Toc35176391"/>
-      <w:bookmarkStart w:id="44" w:name="_Toc35176535"/>
-      <w:bookmarkStart w:id="45" w:name="_Toc35179202"/>
+      <w:bookmarkStart w:id="41" w:name="_Ref34990252"/>
+      <w:bookmarkStart w:id="42" w:name="_Toc35176391"/>
+      <w:bookmarkStart w:id="43" w:name="_Toc35176535"/>
+      <w:bookmarkStart w:id="44" w:name="_Toc35179202"/>
       <w:r>
         <w:rPr>
           <w:rFonts w:ascii="Times New Roman" w:eastAsia="標楷體" w:hAnsi="Times New Roman"/>
@@ -13019,8 +13012,8 @@
           <w:rFonts w:ascii="Times New Roman" w:eastAsia="標楷體" w:hAnsi="Times New Roman"/>
         </w:rPr>
       </w:pPr>
-      <w:bookmarkStart w:id="46" w:name="_Ref39160126"/>
-      <w:bookmarkStart w:id="47" w:name="_Toc42761898"/>
+      <w:bookmarkStart w:id="45" w:name="_Ref39160126"/>
+      <w:bookmarkStart w:id="46" w:name="_Toc42761898"/>
       <w:r>
         <w:rPr>
           <w:rFonts w:ascii="Times New Roman" w:eastAsia="標楷體" w:hAnsi="Times New Roman" w:hint="eastAsia"/>
@@ -13167,13 +13160,13 @@
         </w:rPr>
         <w:t>系統類別圖</w:t>
       </w:r>
+      <w:bookmarkEnd w:id="45"/>
       <w:bookmarkEnd w:id="46"/>
-      <w:bookmarkEnd w:id="47"/>
-    </w:p>
+    </w:p>
+    <w:bookmarkEnd w:id="41"/>
     <w:bookmarkEnd w:id="42"/>
     <w:bookmarkEnd w:id="43"/>
     <w:bookmarkEnd w:id="44"/>
-    <w:bookmarkEnd w:id="45"/>
     <w:p>
       <w:pPr>
         <w:widowControl/>
@@ -13480,7 +13473,8 @@
         <w:tblLook w:val="04A0" w:firstRow="1" w:lastRow="0" w:firstColumn="1" w:lastColumn="0" w:noHBand="0" w:noVBand="1"/>
       </w:tblPr>
       <w:tblGrid>
-        <w:gridCol w:w="6374"/>
+        <w:gridCol w:w="4253"/>
+        <w:gridCol w:w="4389"/>
       </w:tblGrid>
       <w:tr>
         <w:trPr>
@@ -13489,7 +13483,8 @@
         </w:trPr>
         <w:tc>
           <w:tcPr>
-            <w:tcW w:w="6374" w:type="dxa"/>
+            <w:tcW w:w="8642" w:type="dxa"/>
+            <w:gridSpan w:val="2"/>
           </w:tcPr>
           <w:p>
             <w:pPr>
@@ -13507,12 +13502,12 @@
       </w:tr>
       <w:tr>
         <w:trPr>
-          <w:trHeight w:val="1125"/>
+          <w:trHeight w:val="5521"/>
           <w:jc w:val="center"/>
         </w:trPr>
         <w:tc>
           <w:tcPr>
-            <w:tcW w:w="6374" w:type="dxa"/>
+            <w:tcW w:w="4253" w:type="dxa"/>
           </w:tcPr>
           <w:p>
             <w:pPr>
@@ -13704,6 +13699,11 @@
             </w:r>
             <w:proofErr w:type="spellEnd"/>
           </w:p>
+        </w:tc>
+        <w:tc>
+          <w:tcPr>
+            <w:tcW w:w="4389" w:type="dxa"/>
+          </w:tcPr>
           <w:p>
             <w:pPr>
               <w:rPr>
@@ -13714,14 +13714,26 @@
               <w:rPr>
                 <w:rFonts w:ascii="Times New Roman" w:eastAsia="標楷體" w:hAnsi="Times New Roman"/>
               </w:rPr>
-              <w:t xml:space="preserve">11. </w:t>
+              <w:t>11.</w:t>
+            </w:r>
+            <w:r>
+              <w:rPr>
+                <w:rFonts w:ascii="Times New Roman" w:eastAsia="標楷體" w:hAnsi="Times New Roman" w:hint="eastAsia"/>
+              </w:rPr>
+              <w:t xml:space="preserve"> </w:t>
             </w:r>
             <w:proofErr w:type="spellStart"/>
             <w:r>
               <w:rPr>
+                <w:rFonts w:ascii="Times New Roman" w:eastAsia="標楷體" w:hAnsi="Times New Roman" w:hint="eastAsia"/>
+              </w:rPr>
+              <w:t>L</w:t>
+            </w:r>
+            <w:r>
+              <w:rPr>
                 <w:rFonts w:ascii="Times New Roman" w:eastAsia="標楷體" w:hAnsi="Times New Roman"/>
               </w:rPr>
-              <w:t>ListShouldNotContainDuplicatesProxy</w:t>
+              <w:t>istShouldNotContainDuplicatesProxy</w:t>
             </w:r>
             <w:proofErr w:type="spellEnd"/>
           </w:p>
@@ -13895,6 +13907,7 @@
           </w:p>
           <w:p>
             <w:pPr>
+              <w:widowControl/>
               <w:rPr>
                 <w:rFonts w:ascii="Times New Roman" w:eastAsia="標楷體" w:hAnsi="Times New Roman"/>
               </w:rPr>
@@ -14133,7 +14146,6 @@
           <w:rFonts w:ascii="標楷體" w:eastAsia="標楷體" w:hAnsi="標楷體" w:hint="eastAsia"/>
           <w:szCs w:val="24"/>
         </w:rPr>
-        <w:lastRenderedPageBreak/>
         <w:t>UI</w:t>
       </w:r>
       <w:r>
@@ -14222,7 +14234,7 @@
           <w:szCs w:val="48"/>
         </w:rPr>
       </w:pPr>
-      <w:bookmarkStart w:id="48" w:name="_Toc73612513"/>
+      <w:bookmarkStart w:id="47" w:name="_Toc73612513"/>
       <w:r>
         <w:rPr>
           <w:rFonts w:ascii="Times New Roman" w:eastAsia="標楷體" w:hAnsi="Times New Roman" w:cstheme="majorBidi" w:hint="eastAsia"/>
@@ -14253,7 +14265,7 @@
         </w:rPr>
         <w:t>代理關鍵字使其完整支援原生關鍵字</w:t>
       </w:r>
-      <w:bookmarkEnd w:id="48"/>
+      <w:bookmarkEnd w:id="47"/>
     </w:p>
     <w:p>
       <w:pPr>
@@ -14424,7 +14436,14 @@
         <w:rPr>
           <w:rFonts w:ascii="Times New Roman" w:eastAsia="標楷體" w:hAnsi="Times New Roman" w:hint="eastAsia"/>
         </w:rPr>
-        <w:t>測試，則會導致出錯。因此，本論文的解法是擴充完目前</w:t>
+        <w:t>測試，則會導致出錯。因此，本論文的解法是擴充完目</w:t>
+      </w:r>
+      <w:r>
+        <w:rPr>
+          <w:rFonts w:ascii="Times New Roman" w:eastAsia="標楷體" w:hAnsi="Times New Roman" w:hint="eastAsia"/>
+        </w:rPr>
+        <w:lastRenderedPageBreak/>
+        <w:t>前</w:t>
       </w:r>
       <w:r>
         <w:rPr>
@@ -14964,7 +14983,6 @@
         <w:rPr>
           <w:rFonts w:ascii="Times New Roman" w:eastAsia="標楷體" w:hAnsi="Times New Roman" w:hint="eastAsia"/>
         </w:rPr>
-        <w:lastRenderedPageBreak/>
         <w:t>i</w:t>
       </w:r>
       <w:r>
@@ -15114,6 +15132,46 @@
         </w:rPr>
         <w:t>)</w:t>
       </w:r>
+    </w:p>
+    <w:p>
+      <w:pPr>
+        <w:widowControl/>
+        <w:spacing w:line="360" w:lineRule="auto"/>
+        <w:ind w:firstLine="480"/>
+        <w:rPr>
+          <w:rFonts w:ascii="Times New Roman" w:eastAsia="標楷體" w:hAnsi="Times New Roman"/>
+        </w:rPr>
+      </w:pPr>
+    </w:p>
+    <w:p>
+      <w:pPr>
+        <w:widowControl/>
+        <w:spacing w:line="360" w:lineRule="auto"/>
+        <w:ind w:firstLine="480"/>
+        <w:rPr>
+          <w:rFonts w:ascii="Times New Roman" w:eastAsia="標楷體" w:hAnsi="Times New Roman"/>
+        </w:rPr>
+      </w:pPr>
+    </w:p>
+    <w:p>
+      <w:pPr>
+        <w:widowControl/>
+        <w:spacing w:line="360" w:lineRule="auto"/>
+        <w:ind w:firstLine="480"/>
+        <w:rPr>
+          <w:rFonts w:ascii="Times New Roman" w:eastAsia="標楷體" w:hAnsi="Times New Roman"/>
+        </w:rPr>
+      </w:pPr>
+    </w:p>
+    <w:p>
+      <w:pPr>
+        <w:widowControl/>
+        <w:spacing w:line="360" w:lineRule="auto"/>
+        <w:ind w:firstLine="480"/>
+        <w:rPr>
+          <w:rFonts w:ascii="Times New Roman" w:eastAsia="標楷體" w:hAnsi="Times New Roman"/>
+        </w:rPr>
+      </w:pPr>
     </w:p>
     <w:p>
       <w:pPr>
@@ -15177,6 +15235,7 @@
                 <w:rFonts w:ascii="標楷體" w:eastAsia="標楷體" w:hAnsi="標楷體" w:hint="eastAsia"/>
                 <w:szCs w:val="24"/>
               </w:rPr>
+              <w:lastRenderedPageBreak/>
               <w:t>待</w:t>
             </w:r>
             <w:r>
@@ -15226,7 +15285,25 @@
               <w:rPr>
                 <w:rFonts w:ascii="Times New Roman" w:eastAsia="標楷體" w:hAnsi="Times New Roman"/>
               </w:rPr>
-              <w:t>Library (3.0.4)</w:t>
+              <w:t>Library (3.</w:t>
+            </w:r>
+            <w:r>
+              <w:rPr>
+                <w:rFonts w:ascii="Times New Roman" w:eastAsia="標楷體" w:hAnsi="Times New Roman" w:hint="eastAsia"/>
+              </w:rPr>
+              <w:t>2</w:t>
+            </w:r>
+            <w:r>
+              <w:rPr>
+                <w:rFonts w:ascii="Times New Roman" w:eastAsia="標楷體" w:hAnsi="Times New Roman"/>
+              </w:rPr>
+              <w:t>.2</w:t>
+            </w:r>
+            <w:r>
+              <w:rPr>
+                <w:rFonts w:ascii="Times New Roman" w:eastAsia="標楷體" w:hAnsi="Times New Roman"/>
+              </w:rPr>
+              <w:t>)</w:t>
             </w:r>
           </w:p>
         </w:tc>
@@ -15888,7 +15965,6 @@
         <w:rPr>
           <w:rFonts w:ascii="Times New Roman" w:eastAsia="標楷體" w:hAnsi="Times New Roman" w:hint="eastAsia"/>
         </w:rPr>
-        <w:lastRenderedPageBreak/>
         <w:t>以下將以</w:t>
       </w:r>
       <w:r>
@@ -17518,7 +17594,7 @@
           <w:szCs w:val="48"/>
         </w:rPr>
       </w:pPr>
-      <w:bookmarkStart w:id="49" w:name="_Toc73612514"/>
+      <w:bookmarkStart w:id="48" w:name="_Toc73612514"/>
       <w:r>
         <w:rPr>
           <w:rFonts w:ascii="Times New Roman" w:eastAsia="標楷體" w:hAnsi="Times New Roman" w:cstheme="majorBidi" w:hint="eastAsia"/>
@@ -17589,7 +17665,7 @@
         </w:rPr>
         <w:t>屬性</w:t>
       </w:r>
-      <w:bookmarkEnd w:id="49"/>
+      <w:bookmarkEnd w:id="48"/>
     </w:p>
     <w:p>
       <w:pPr>
@@ -19583,7 +19659,7 @@
           <w:szCs w:val="48"/>
         </w:rPr>
       </w:pPr>
-      <w:bookmarkStart w:id="50" w:name="_Toc73612515"/>
+      <w:bookmarkStart w:id="49" w:name="_Toc73612515"/>
       <w:r>
         <w:rPr>
           <w:rFonts w:ascii="Times New Roman" w:eastAsia="標楷體" w:hAnsi="Times New Roman" w:cstheme="majorBidi" w:hint="eastAsia"/>
@@ -19616,7 +19692,7 @@
         </w:rPr>
         <w:t>問題</w:t>
       </w:r>
-      <w:bookmarkEnd w:id="50"/>
+      <w:bookmarkEnd w:id="49"/>
     </w:p>
     <w:p>
       <w:pPr>
@@ -22773,7 +22849,7 @@
           <w:szCs w:val="48"/>
         </w:rPr>
       </w:pPr>
-      <w:bookmarkStart w:id="51" w:name="_Toc73612516"/>
+      <w:bookmarkStart w:id="50" w:name="_Toc73612516"/>
       <w:r>
         <w:rPr>
           <w:rFonts w:ascii="Times New Roman" w:eastAsia="標楷體" w:hAnsi="Times New Roman" w:cstheme="majorBidi" w:hint="eastAsia"/>
@@ -22854,7 +22930,7 @@
         </w:rPr>
         <w:t>模組</w:t>
       </w:r>
-      <w:bookmarkEnd w:id="51"/>
+      <w:bookmarkEnd w:id="50"/>
     </w:p>
     <w:p>
       <w:pPr>
@@ -23258,7 +23334,13 @@
         <w:rPr>
           <w:rFonts w:ascii="Times New Roman" w:eastAsia="標楷體" w:hAnsi="Times New Roman" w:hint="eastAsia"/>
         </w:rPr>
-        <w:t>前，必須先準備以下四個檔案</w:t>
+        <w:t>前，必須先準備以下五</w:t>
+      </w:r>
+      <w:r>
+        <w:rPr>
+          <w:rFonts w:ascii="Times New Roman" w:eastAsia="標楷體" w:hAnsi="Times New Roman" w:hint="eastAsia"/>
+        </w:rPr>
+        <w:t>個檔案</w:t>
       </w:r>
       <w:r>
         <w:rPr>
@@ -23362,6 +23444,24 @@
           <w:vertAlign w:val="superscript"/>
         </w:rPr>
         <w:t>]</w:t>
+      </w:r>
+      <w:r>
+        <w:rPr>
+          <w:rFonts w:ascii="Times New Roman" w:eastAsia="標楷體" w:hAnsi="Times New Roman" w:hint="eastAsia"/>
+        </w:rPr>
+        <w:t>、</w:t>
+      </w:r>
+      <w:r>
+        <w:rPr>
+          <w:rFonts w:ascii="Times New Roman" w:eastAsia="標楷體" w:hAnsi="Times New Roman" w:hint="eastAsia"/>
+        </w:rPr>
+        <w:t>MANIFEST.</w:t>
+      </w:r>
+      <w:r>
+        <w:rPr>
+          <w:rFonts w:ascii="Times New Roman" w:eastAsia="標楷體" w:hAnsi="Times New Roman"/>
+        </w:rPr>
+        <w:t>in</w:t>
       </w:r>
       <w:r>
         <w:rPr>
@@ -23777,6 +23877,12 @@
         </w:rPr>
         <w:t>。</w:t>
       </w:r>
+      <w:r>
+        <w:rPr>
+          <w:rFonts w:ascii="Times New Roman" w:eastAsia="標楷體" w:hAnsi="Times New Roman" w:hint="eastAsia"/>
+        </w:rPr>
+        <w:t xml:space="preserve"> </w:t>
+      </w:r>
     </w:p>
     <w:p>
       <w:pPr>
@@ -23871,54 +23977,6 @@
           <w:rFonts w:ascii="Times New Roman" w:eastAsia="標楷體" w:hAnsi="Times New Roman" w:hint="eastAsia"/>
         </w:rPr>
         <w:t>。</w:t>
-      </w:r>
-      <w:r>
-        <w:rPr>
-          <w:rFonts w:ascii="Times New Roman" w:eastAsia="標楷體" w:hAnsi="Times New Roman" w:hint="eastAsia"/>
-        </w:rPr>
-        <w:t>最</w:t>
-      </w:r>
-      <w:r>
-        <w:rPr>
-          <w:rFonts w:ascii="Times New Roman" w:eastAsia="標楷體" w:hAnsi="Times New Roman" w:hint="eastAsia"/>
-        </w:rPr>
-        <w:t>後，使用者便可透過</w:t>
-      </w:r>
-      <w:r>
-        <w:rPr>
-          <w:rFonts w:ascii="Times New Roman" w:eastAsia="標楷體" w:hAnsi="Times New Roman" w:hint="eastAsia"/>
-        </w:rPr>
-        <w:t>i</w:t>
-      </w:r>
-      <w:r>
-        <w:rPr>
-          <w:rFonts w:ascii="Times New Roman" w:eastAsia="標楷體" w:hAnsi="Times New Roman"/>
-        </w:rPr>
-        <w:t>mport</w:t>
-      </w:r>
-      <w:r>
-        <w:rPr>
-          <w:rFonts w:ascii="Times New Roman" w:eastAsia="標楷體" w:hAnsi="Times New Roman" w:hint="eastAsia"/>
-        </w:rPr>
-        <w:t>此模組來使用</w:t>
-      </w:r>
-      <w:r>
-        <w:rPr>
-          <w:rFonts w:ascii="Times New Roman" w:eastAsia="標楷體" w:hAnsi="Times New Roman" w:hint="eastAsia"/>
-        </w:rPr>
-        <w:t>i</w:t>
-      </w:r>
-      <w:r>
-        <w:rPr>
-          <w:rFonts w:ascii="Times New Roman" w:eastAsia="標楷體" w:hAnsi="Times New Roman"/>
-        </w:rPr>
-        <w:t>18n</w:t>
-      </w:r>
-      <w:r>
-        <w:rPr>
-          <w:rFonts w:ascii="Times New Roman" w:eastAsia="標楷體" w:hAnsi="Times New Roman" w:hint="eastAsia"/>
-        </w:rPr>
-        <w:t>工具的功能。</w:t>
       </w:r>
     </w:p>
     <w:p>
@@ -24022,6 +24080,210 @@
         </w:rPr>
         <w:t>指令</w:t>
       </w:r>
+    </w:p>
+    <w:p>
+      <w:pPr>
+        <w:widowControl/>
+        <w:spacing w:line="360" w:lineRule="auto"/>
+        <w:ind w:firstLine="480"/>
+        <w:jc w:val="center"/>
+        <w:rPr>
+          <w:rFonts w:ascii="Times New Roman" w:eastAsia="標楷體" w:hAnsi="Times New Roman"/>
+        </w:rPr>
+      </w:pPr>
+      <w:r>
+        <w:rPr>
+          <w:rFonts w:ascii="Times New Roman" w:eastAsia="標楷體" w:hAnsi="Times New Roman" w:hint="eastAsia"/>
+        </w:rPr>
+        <w:t>最</w:t>
+      </w:r>
+      <w:r>
+        <w:rPr>
+          <w:rFonts w:ascii="Times New Roman" w:eastAsia="標楷體" w:hAnsi="Times New Roman" w:hint="eastAsia"/>
+        </w:rPr>
+        <w:t>後，使用者便可透過在</w:t>
+      </w:r>
+      <w:r>
+        <w:rPr>
+          <w:rFonts w:ascii="Times New Roman" w:eastAsia="標楷體" w:hAnsi="Times New Roman"/>
+        </w:rPr>
+        <w:t>Addi</w:t>
+      </w:r>
+      <w:r>
+        <w:rPr>
+          <w:rFonts w:ascii="Times New Roman" w:eastAsia="標楷體" w:hAnsi="Times New Roman"/>
+        </w:rPr>
+        <w:t>tional Robot Framework argument</w:t>
+      </w:r>
+      <w:r>
+        <w:rPr>
+          <w:rFonts w:ascii="Times New Roman" w:eastAsia="標楷體" w:hAnsi="Times New Roman" w:hint="eastAsia"/>
+        </w:rPr>
+        <w:t>s</w:t>
+      </w:r>
+      <w:r>
+        <w:rPr>
+          <w:rFonts w:ascii="Times New Roman" w:eastAsia="標楷體" w:hAnsi="Times New Roman" w:hint="eastAsia"/>
+        </w:rPr>
+        <w:t>設定系統參數</w:t>
+      </w:r>
+      <w:r>
+        <w:rPr>
+          <w:rFonts w:ascii="Times New Roman" w:eastAsia="標楷體" w:hAnsi="Times New Roman" w:hint="eastAsia"/>
+        </w:rPr>
+        <w:t>(</w:t>
+      </w:r>
+      <w:r>
+        <w:rPr>
+          <w:rFonts w:ascii="Times New Roman" w:eastAsia="標楷體" w:hAnsi="Times New Roman" w:hint="eastAsia"/>
+        </w:rPr>
+        <w:t>如圖</w:t>
+      </w:r>
+      <w:r>
+        <w:rPr>
+          <w:rFonts w:ascii="Times New Roman" w:eastAsia="標楷體" w:hAnsi="Times New Roman" w:hint="eastAsia"/>
+        </w:rPr>
+        <w:t>x</w:t>
+      </w:r>
+      <w:r>
+        <w:rPr>
+          <w:rFonts w:ascii="Times New Roman" w:eastAsia="標楷體" w:hAnsi="Times New Roman"/>
+        </w:rPr>
+        <w:t>x</w:t>
+      </w:r>
+      <w:r>
+        <w:rPr>
+          <w:rFonts w:ascii="Times New Roman" w:eastAsia="標楷體" w:hAnsi="Times New Roman" w:hint="eastAsia"/>
+        </w:rPr>
+        <w:t>)</w:t>
+      </w:r>
+      <w:r>
+        <w:rPr>
+          <w:rFonts w:ascii="Times New Roman" w:eastAsia="標楷體" w:hAnsi="Times New Roman" w:hint="eastAsia"/>
+        </w:rPr>
+        <w:t>，來使用</w:t>
+      </w:r>
+      <w:r>
+        <w:rPr>
+          <w:rFonts w:ascii="Times New Roman" w:eastAsia="標楷體" w:hAnsi="Times New Roman" w:hint="eastAsia"/>
+        </w:rPr>
+        <w:t>i</w:t>
+      </w:r>
+      <w:r>
+        <w:rPr>
+          <w:rFonts w:ascii="Times New Roman" w:eastAsia="標楷體" w:hAnsi="Times New Roman"/>
+        </w:rPr>
+        <w:t>18n</w:t>
+      </w:r>
+      <w:r>
+        <w:rPr>
+          <w:rFonts w:ascii="Times New Roman" w:eastAsia="標楷體" w:hAnsi="Times New Roman" w:hint="eastAsia"/>
+        </w:rPr>
+        <w:t>工具</w:t>
+      </w:r>
+      <w:r>
+        <w:rPr>
+          <w:rFonts w:ascii="Times New Roman" w:eastAsia="標楷體" w:hAnsi="Times New Roman" w:hint="eastAsia"/>
+        </w:rPr>
+        <w:t>。</w:t>
+      </w:r>
+      <w:r>
+        <w:rPr>
+          <w:rFonts w:ascii="Times New Roman" w:eastAsia="標楷體" w:hAnsi="Times New Roman" w:hint="eastAsia"/>
+        </w:rPr>
+        <w:t>自定義的</w:t>
+      </w:r>
+      <w:r>
+        <w:rPr>
+          <w:rFonts w:ascii="Times New Roman" w:eastAsia="標楷體" w:hAnsi="Times New Roman" w:hint="eastAsia"/>
+        </w:rPr>
+        <w:t>JSON</w:t>
+      </w:r>
+      <w:r>
+        <w:rPr>
+          <w:rFonts w:ascii="Times New Roman" w:eastAsia="標楷體" w:hAnsi="Times New Roman" w:hint="eastAsia"/>
+        </w:rPr>
+        <w:t>翻譯</w:t>
+      </w:r>
+      <w:proofErr w:type="gramStart"/>
+      <w:r>
+        <w:rPr>
+          <w:rFonts w:ascii="Times New Roman" w:eastAsia="標楷體" w:hAnsi="Times New Roman" w:hint="eastAsia"/>
+        </w:rPr>
+        <w:t>檔</w:t>
+      </w:r>
+      <w:proofErr w:type="gramEnd"/>
+      <w:r>
+        <w:rPr>
+          <w:rFonts w:ascii="Times New Roman" w:eastAsia="標楷體" w:hAnsi="Times New Roman" w:hint="eastAsia"/>
+        </w:rPr>
+        <w:t>路徑必須遵守以下格式</w:t>
+      </w:r>
+      <w:r>
+        <w:rPr>
+          <w:rFonts w:ascii="Times New Roman" w:eastAsia="標楷體" w:hAnsi="Times New Roman" w:hint="eastAsia"/>
+        </w:rPr>
+        <w:t>(</w:t>
+      </w:r>
+      <w:r>
+        <w:rPr>
+          <w:rFonts w:ascii="Times New Roman" w:eastAsia="標楷體" w:hAnsi="Times New Roman" w:hint="eastAsia"/>
+        </w:rPr>
+        <w:t>如圖</w:t>
+      </w:r>
+      <w:r>
+        <w:rPr>
+          <w:rFonts w:ascii="Times New Roman" w:eastAsia="標楷體" w:hAnsi="Times New Roman" w:hint="eastAsia"/>
+        </w:rPr>
+        <w:t>x</w:t>
+      </w:r>
+      <w:r>
+        <w:rPr>
+          <w:rFonts w:ascii="Times New Roman" w:eastAsia="標楷體" w:hAnsi="Times New Roman"/>
+        </w:rPr>
+        <w:t>x</w:t>
+      </w:r>
+      <w:r>
+        <w:rPr>
+          <w:rFonts w:ascii="Times New Roman" w:eastAsia="標楷體" w:hAnsi="Times New Roman" w:hint="eastAsia"/>
+        </w:rPr>
+        <w:t>)</w:t>
+      </w:r>
+      <w:bookmarkStart w:id="51" w:name="_GoBack"/>
+      <w:bookmarkEnd w:id="51"/>
+    </w:p>
+    <w:p>
+      <w:pPr>
+        <w:widowControl/>
+        <w:spacing w:line="360" w:lineRule="auto"/>
+        <w:ind w:firstLine="480"/>
+        <w:jc w:val="center"/>
+        <w:rPr>
+          <w:rFonts w:ascii="Times New Roman" w:eastAsia="標楷體" w:hAnsi="Times New Roman"/>
+        </w:rPr>
+      </w:pPr>
+    </w:p>
+    <w:p>
+      <w:pPr>
+        <w:widowControl/>
+        <w:spacing w:line="360" w:lineRule="auto"/>
+        <w:ind w:firstLine="480"/>
+        <w:jc w:val="center"/>
+        <w:rPr>
+          <w:rFonts w:ascii="Times New Roman" w:eastAsia="標楷體" w:hAnsi="Times New Roman"/>
+        </w:rPr>
+      </w:pPr>
+    </w:p>
+    <w:p>
+      <w:pPr>
+        <w:widowControl/>
+        <w:spacing w:line="360" w:lineRule="auto"/>
+        <w:ind w:firstLine="480"/>
+        <w:jc w:val="center"/>
+        <w:rPr>
+          <w:rFonts w:ascii="Times New Roman" w:eastAsia="標楷體" w:hAnsi="Times New Roman" w:hint="eastAsia"/>
+        </w:rPr>
+      </w:pPr>
     </w:p>
     <w:p>
       <w:pPr>
@@ -36151,7 +36413,6 @@
         <w:docPartUnique/>
       </w:docPartObj>
     </w:sdtPr>
-    <w:sdtEndPr/>
     <w:sdtContent>
       <w:p>
         <w:pPr>
@@ -36173,7 +36434,7 @@
             <w:noProof/>
             <w:lang w:val="zh-TW"/>
           </w:rPr>
-          <w:t>10</w:t>
+          <w:t>24</w:t>
         </w:r>
         <w:r>
           <w:fldChar w:fldCharType="end"/>
@@ -41813,7 +42074,7 @@
 </file>
 
 <file path=customXml/itemProps1.xml><?xml version="1.0" encoding="utf-8"?>
-<ds:datastoreItem xmlns:ds="http://schemas.openxmlformats.org/officeDocument/2006/customXml" ds:itemID="{2AB9CB53-1336-44ED-8CC8-1B0DE5BAAEDB}">
+<ds:datastoreItem xmlns:ds="http://schemas.openxmlformats.org/officeDocument/2006/customXml" ds:itemID="{31AAEB40-4DD4-4103-B9EE-16E81E147798}">
   <ds:schemaRefs>
     <ds:schemaRef ds:uri="http://schemas.openxmlformats.org/officeDocument/2006/bibliography"/>
   </ds:schemaRefs>

</xml_diff>